<commit_message>
Codigo de la practica 10
Incluye tambien la practica 10
</commit_message>
<xml_diff>
--- a/Practica 10.docx
+++ b/Practica 10.docx
@@ -781,6 +781,7 @@
                 <w:sz w:val="30"/>
               </w:rPr>
             </w:pPr>
+            <w:proofErr w:type="gramStart"/>
             <w:r>
               <w:rPr>
                 <w:rFonts w:ascii="Cambria" w:hAnsi="Cambria"/>
@@ -788,7 +789,17 @@
                 <w:color w:val="000000"/>
                 <w:sz w:val="30"/>
               </w:rPr>
-              <w:t xml:space="preserve">No de </w:t>
+              <w:t>No</w:t>
+            </w:r>
+            <w:proofErr w:type="gramEnd"/>
+            <w:r>
+              <w:rPr>
+                <w:rFonts w:ascii="Cambria" w:hAnsi="Cambria"/>
+                <w:i/>
+                <w:color w:val="000000"/>
+                <w:sz w:val="30"/>
+              </w:rPr>
+              <w:t xml:space="preserve"> de </w:t>
             </w:r>
             <w:proofErr w:type="spellStart"/>
             <w:r>
@@ -1644,19 +1655,6 @@
         </w:rPr>
         <w:t>Introducción:</w:t>
       </w:r>
-      <w:r>
-        <w:rPr>
-          <w:rStyle w:val="Fuentedeprrafopredeter"/>
-          <w:rFonts w:asciiTheme="minorHAnsi" w:hAnsiTheme="minorHAnsi" w:cstheme="minorHAnsi"/>
-          <w:b/>
-          <w:bCs/>
-          <w:color w:val="000000"/>
-          <w:sz w:val="32"/>
-          <w:szCs w:val="32"/>
-          <w:lang w:val="es-MX"/>
-        </w:rPr>
-        <w:br/>
-      </w:r>
     </w:p>
     <w:p>
       <w:pPr>
@@ -1763,6 +1761,68 @@
       <w:r>
         <w:rPr>
           <w:rFonts w:asciiTheme="minorHAnsi" w:hAnsiTheme="minorHAnsi" w:cstheme="minorHAnsi"/>
+          <w:noProof/>
+          <w:sz w:val="32"/>
+          <w:szCs w:val="32"/>
+          <w:lang w:val="es-MX"/>
+        </w:rPr>
+        <w:drawing>
+          <wp:inline distT="0" distB="0" distL="0" distR="0" wp14:anchorId="483E571B" wp14:editId="65A32AC8">
+            <wp:extent cx="6623685" cy="2538730"/>
+            <wp:effectExtent l="0" t="0" r="5715" b="0"/>
+            <wp:docPr id="3" name="Picture 3" descr="A screenshot of a computer screen&#10;&#10;Description automatically generated"/>
+            <wp:cNvGraphicFramePr>
+              <a:graphicFrameLocks xmlns:a="http://schemas.openxmlformats.org/drawingml/2006/main" noChangeAspect="1"/>
+            </wp:cNvGraphicFramePr>
+            <a:graphic xmlns:a="http://schemas.openxmlformats.org/drawingml/2006/main">
+              <a:graphicData uri="http://schemas.openxmlformats.org/drawingml/2006/picture">
+                <pic:pic xmlns:pic="http://schemas.openxmlformats.org/drawingml/2006/picture">
+                  <pic:nvPicPr>
+                    <pic:cNvPr id="3" name="codigo 10 if.png"/>
+                    <pic:cNvPicPr/>
+                  </pic:nvPicPr>
+                  <pic:blipFill>
+                    <a:blip r:embed="rId8" cstate="print">
+                      <a:extLst>
+                        <a:ext uri="{28A0092B-C50C-407E-A947-70E740481C1C}">
+                          <a14:useLocalDpi xmlns:a14="http://schemas.microsoft.com/office/drawing/2010/main" val="0"/>
+                        </a:ext>
+                      </a:extLst>
+                    </a:blip>
+                    <a:stretch>
+                      <a:fillRect/>
+                    </a:stretch>
+                  </pic:blipFill>
+                  <pic:spPr>
+                    <a:xfrm>
+                      <a:off x="0" y="0"/>
+                      <a:ext cx="6623685" cy="2538730"/>
+                    </a:xfrm>
+                    <a:prstGeom prst="rect">
+                      <a:avLst/>
+                    </a:prstGeom>
+                  </pic:spPr>
+                </pic:pic>
+              </a:graphicData>
+            </a:graphic>
+          </wp:inline>
+        </w:drawing>
+      </w:r>
+    </w:p>
+    <w:p>
+      <w:pPr>
+        <w:pStyle w:val="Standard"/>
+        <w:ind w:left="720"/>
+        <w:rPr>
+          <w:rFonts w:asciiTheme="minorHAnsi" w:hAnsiTheme="minorHAnsi" w:cstheme="minorHAnsi"/>
+          <w:sz w:val="32"/>
+          <w:szCs w:val="32"/>
+          <w:lang w:val="es-MX"/>
+        </w:rPr>
+      </w:pPr>
+      <w:r>
+        <w:rPr>
+          <w:rFonts w:asciiTheme="minorHAnsi" w:hAnsiTheme="minorHAnsi" w:cstheme="minorHAnsi"/>
           <w:sz w:val="32"/>
           <w:szCs w:val="32"/>
           <w:lang w:val="es-MX"/>
@@ -1806,7 +1866,27 @@
           <w:szCs w:val="32"/>
           <w:lang w:val="es-MX"/>
         </w:rPr>
-        <w:t xml:space="preserve">Se usa para dar una opción en caso que la condición </w:t>
+        <w:t xml:space="preserve">Se usa para dar una opción </w:t>
+      </w:r>
+      <w:proofErr w:type="gramStart"/>
+      <w:r>
+        <w:rPr>
+          <w:rFonts w:asciiTheme="minorHAnsi" w:hAnsiTheme="minorHAnsi" w:cstheme="minorHAnsi"/>
+          <w:sz w:val="32"/>
+          <w:szCs w:val="32"/>
+          <w:lang w:val="es-MX"/>
+        </w:rPr>
+        <w:t>en caso que</w:t>
+      </w:r>
+      <w:proofErr w:type="gramEnd"/>
+      <w:r>
+        <w:rPr>
+          <w:rFonts w:asciiTheme="minorHAnsi" w:hAnsiTheme="minorHAnsi" w:cstheme="minorHAnsi"/>
+          <w:sz w:val="32"/>
+          <w:szCs w:val="32"/>
+          <w:lang w:val="es-MX"/>
+        </w:rPr>
+        <w:t xml:space="preserve"> la condición </w:t>
       </w:r>
       <w:proofErr w:type="spellStart"/>
       <w:r>
@@ -1843,80 +1923,103 @@
       <w:r>
         <w:rPr>
           <w:rFonts w:asciiTheme="minorHAnsi" w:hAnsiTheme="minorHAnsi" w:cstheme="minorHAnsi"/>
-          <w:sz w:val="32"/>
-          <w:szCs w:val="32"/>
-          <w:lang w:val="es-MX"/>
-        </w:rPr>
-        <w:br/>
-      </w:r>
-      <w:r>
-        <w:rPr>
-          <w:rFonts w:asciiTheme="minorHAnsi" w:hAnsiTheme="minorHAnsi" w:cstheme="minorHAnsi"/>
-          <w:sz w:val="32"/>
-          <w:szCs w:val="32"/>
-          <w:lang w:val="es-MX"/>
-        </w:rPr>
-        <w:t>-</w:t>
-      </w:r>
-      <w:proofErr w:type="spellStart"/>
-      <w:r>
-        <w:rPr>
-          <w:rFonts w:asciiTheme="minorHAnsi" w:hAnsiTheme="minorHAnsi" w:cstheme="minorHAnsi"/>
-          <w:sz w:val="32"/>
-          <w:szCs w:val="32"/>
-          <w:lang w:val="es-MX"/>
-        </w:rPr>
-        <w:t>If</w:t>
-      </w:r>
-      <w:proofErr w:type="spellEnd"/>
-      <w:r>
-        <w:rPr>
-          <w:rFonts w:asciiTheme="minorHAnsi" w:hAnsiTheme="minorHAnsi" w:cstheme="minorHAnsi"/>
-          <w:sz w:val="32"/>
-          <w:szCs w:val="32"/>
-          <w:lang w:val="es-MX"/>
-        </w:rPr>
-        <w:t>/</w:t>
-      </w:r>
-      <w:proofErr w:type="spellStart"/>
-      <w:r>
-        <w:rPr>
-          <w:rFonts w:asciiTheme="minorHAnsi" w:hAnsiTheme="minorHAnsi" w:cstheme="minorHAnsi"/>
-          <w:sz w:val="32"/>
-          <w:szCs w:val="32"/>
-          <w:lang w:val="es-MX"/>
-        </w:rPr>
-        <w:t>elif</w:t>
-      </w:r>
-      <w:proofErr w:type="spellEnd"/>
-      <w:r>
-        <w:rPr>
-          <w:rFonts w:asciiTheme="minorHAnsi" w:hAnsiTheme="minorHAnsi" w:cstheme="minorHAnsi"/>
-          <w:sz w:val="32"/>
-          <w:szCs w:val="32"/>
-          <w:lang w:val="es-MX"/>
-        </w:rPr>
-        <w:t>/</w:t>
-      </w:r>
-      <w:proofErr w:type="spellStart"/>
-      <w:r>
-        <w:rPr>
-          <w:rFonts w:asciiTheme="minorHAnsi" w:hAnsiTheme="minorHAnsi" w:cstheme="minorHAnsi"/>
-          <w:sz w:val="32"/>
-          <w:szCs w:val="32"/>
-          <w:lang w:val="es-MX"/>
-        </w:rPr>
-        <w:t>else</w:t>
-      </w:r>
-      <w:proofErr w:type="spellEnd"/>
-      <w:r>
-        <w:rPr>
-          <w:rFonts w:asciiTheme="minorHAnsi" w:hAnsiTheme="minorHAnsi" w:cstheme="minorHAnsi"/>
-          <w:sz w:val="32"/>
-          <w:szCs w:val="32"/>
-          <w:lang w:val="es-MX"/>
-        </w:rPr>
-        <w:t>:</w:t>
+          <w:noProof/>
+          <w:sz w:val="32"/>
+          <w:szCs w:val="32"/>
+          <w:lang w:val="es-MX"/>
+        </w:rPr>
+        <w:drawing>
+          <wp:inline distT="0" distB="0" distL="0" distR="0" wp14:anchorId="0B156757" wp14:editId="2CC3E26C">
+            <wp:extent cx="6044565" cy="3399814"/>
+            <wp:effectExtent l="0" t="0" r="0" b="0"/>
+            <wp:docPr id="4" name="Picture 4" descr="A screenshot of a computer screen&#10;&#10;Description automatically generated"/>
+            <wp:cNvGraphicFramePr>
+              <a:graphicFrameLocks xmlns:a="http://schemas.openxmlformats.org/drawingml/2006/main" noChangeAspect="1"/>
+            </wp:cNvGraphicFramePr>
+            <a:graphic xmlns:a="http://schemas.openxmlformats.org/drawingml/2006/main">
+              <a:graphicData uri="http://schemas.openxmlformats.org/drawingml/2006/picture">
+                <pic:pic xmlns:pic="http://schemas.openxmlformats.org/drawingml/2006/picture">
+                  <pic:nvPicPr>
+                    <pic:cNvPr id="4" name="codigo 10 else_1.png"/>
+                    <pic:cNvPicPr/>
+                  </pic:nvPicPr>
+                  <pic:blipFill>
+                    <a:blip r:embed="rId9" cstate="print">
+                      <a:extLst>
+                        <a:ext uri="{28A0092B-C50C-407E-A947-70E740481C1C}">
+                          <a14:useLocalDpi xmlns:a14="http://schemas.microsoft.com/office/drawing/2010/main" val="0"/>
+                        </a:ext>
+                      </a:extLst>
+                    </a:blip>
+                    <a:stretch>
+                      <a:fillRect/>
+                    </a:stretch>
+                  </pic:blipFill>
+                  <pic:spPr>
+                    <a:xfrm>
+                      <a:off x="0" y="0"/>
+                      <a:ext cx="6051335" cy="3403622"/>
+                    </a:xfrm>
+                    <a:prstGeom prst="rect">
+                      <a:avLst/>
+                    </a:prstGeom>
+                  </pic:spPr>
+                </pic:pic>
+              </a:graphicData>
+            </a:graphic>
+          </wp:inline>
+        </w:drawing>
+      </w:r>
+      <w:r>
+        <w:rPr>
+          <w:rFonts w:asciiTheme="minorHAnsi" w:hAnsiTheme="minorHAnsi" w:cstheme="minorHAnsi"/>
+          <w:noProof/>
+          <w:sz w:val="32"/>
+          <w:szCs w:val="32"/>
+          <w:lang w:val="es-MX"/>
+        </w:rPr>
+        <w:lastRenderedPageBreak/>
+        <w:drawing>
+          <wp:inline distT="0" distB="0" distL="0" distR="0" wp14:anchorId="543FCE76" wp14:editId="312A2D21">
+            <wp:extent cx="6623685" cy="607060"/>
+            <wp:effectExtent l="0" t="0" r="5715" b="2540"/>
+            <wp:docPr id="5" name="Picture 5"/>
+            <wp:cNvGraphicFramePr>
+              <a:graphicFrameLocks xmlns:a="http://schemas.openxmlformats.org/drawingml/2006/main" noChangeAspect="1"/>
+            </wp:cNvGraphicFramePr>
+            <a:graphic xmlns:a="http://schemas.openxmlformats.org/drawingml/2006/main">
+              <a:graphicData uri="http://schemas.openxmlformats.org/drawingml/2006/picture">
+                <pic:pic xmlns:pic="http://schemas.openxmlformats.org/drawingml/2006/picture">
+                  <pic:nvPicPr>
+                    <pic:cNvPr id="5" name="codigo 10 else_2.png"/>
+                    <pic:cNvPicPr/>
+                  </pic:nvPicPr>
+                  <pic:blipFill>
+                    <a:blip r:embed="rId10" cstate="print">
+                      <a:extLst>
+                        <a:ext uri="{28A0092B-C50C-407E-A947-70E740481C1C}">
+                          <a14:useLocalDpi xmlns:a14="http://schemas.microsoft.com/office/drawing/2010/main" val="0"/>
+                        </a:ext>
+                      </a:extLst>
+                    </a:blip>
+                    <a:stretch>
+                      <a:fillRect/>
+                    </a:stretch>
+                  </pic:blipFill>
+                  <pic:spPr>
+                    <a:xfrm>
+                      <a:off x="0" y="0"/>
+                      <a:ext cx="6623685" cy="607060"/>
+                    </a:xfrm>
+                    <a:prstGeom prst="rect">
+                      <a:avLst/>
+                    </a:prstGeom>
+                  </pic:spPr>
+                </pic:pic>
+              </a:graphicData>
+            </a:graphic>
+          </wp:inline>
+        </w:drawing>
       </w:r>
     </w:p>
     <w:p>
@@ -1937,7 +2040,16 @@
           <w:szCs w:val="32"/>
           <w:lang w:val="es-MX"/>
         </w:rPr>
-        <w:t xml:space="preserve">Este es el caso </w:t>
+        <w:br/>
+      </w:r>
+      <w:r>
+        <w:rPr>
+          <w:rFonts w:asciiTheme="minorHAnsi" w:hAnsiTheme="minorHAnsi" w:cstheme="minorHAnsi"/>
+          <w:sz w:val="32"/>
+          <w:szCs w:val="32"/>
+          <w:lang w:val="es-MX"/>
+        </w:rPr>
+        <w:t>-</w:t>
       </w:r>
       <w:proofErr w:type="spellStart"/>
       <w:r>
@@ -1947,7 +2059,7 @@
           <w:szCs w:val="32"/>
           <w:lang w:val="es-MX"/>
         </w:rPr>
-        <w:t>switch</w:t>
+        <w:t>If</w:t>
       </w:r>
       <w:proofErr w:type="spellEnd"/>
       <w:r>
@@ -1957,12 +2069,202 @@
           <w:szCs w:val="32"/>
           <w:lang w:val="es-MX"/>
         </w:rPr>
-        <w:t>, una opción por cada parte de una condición.</w:t>
+        <w:t>/</w:t>
+      </w:r>
+      <w:proofErr w:type="spellStart"/>
+      <w:r>
+        <w:rPr>
+          <w:rFonts w:asciiTheme="minorHAnsi" w:hAnsiTheme="minorHAnsi" w:cstheme="minorHAnsi"/>
+          <w:sz w:val="32"/>
+          <w:szCs w:val="32"/>
+          <w:lang w:val="es-MX"/>
+        </w:rPr>
+        <w:t>elif</w:t>
+      </w:r>
+      <w:proofErr w:type="spellEnd"/>
+      <w:r>
+        <w:rPr>
+          <w:rFonts w:asciiTheme="minorHAnsi" w:hAnsiTheme="minorHAnsi" w:cstheme="minorHAnsi"/>
+          <w:sz w:val="32"/>
+          <w:szCs w:val="32"/>
+          <w:lang w:val="es-MX"/>
+        </w:rPr>
+        <w:t>/</w:t>
+      </w:r>
+      <w:proofErr w:type="spellStart"/>
+      <w:r>
+        <w:rPr>
+          <w:rFonts w:asciiTheme="minorHAnsi" w:hAnsiTheme="minorHAnsi" w:cstheme="minorHAnsi"/>
+          <w:sz w:val="32"/>
+          <w:szCs w:val="32"/>
+          <w:lang w:val="es-MX"/>
+        </w:rPr>
+        <w:t>else</w:t>
+      </w:r>
+      <w:proofErr w:type="spellEnd"/>
+      <w:r>
+        <w:rPr>
+          <w:rFonts w:asciiTheme="minorHAnsi" w:hAnsiTheme="minorHAnsi" w:cstheme="minorHAnsi"/>
+          <w:sz w:val="32"/>
+          <w:szCs w:val="32"/>
+          <w:lang w:val="es-MX"/>
+        </w:rPr>
+        <w:t>:</w:t>
       </w:r>
     </w:p>
     <w:p>
       <w:pPr>
         <w:pStyle w:val="Standard"/>
+        <w:ind w:left="720"/>
+        <w:rPr>
+          <w:rFonts w:asciiTheme="minorHAnsi" w:hAnsiTheme="minorHAnsi" w:cstheme="minorHAnsi"/>
+          <w:sz w:val="32"/>
+          <w:szCs w:val="32"/>
+          <w:lang w:val="es-MX"/>
+        </w:rPr>
+      </w:pPr>
+      <w:r>
+        <w:rPr>
+          <w:rFonts w:asciiTheme="minorHAnsi" w:hAnsiTheme="minorHAnsi" w:cstheme="minorHAnsi"/>
+          <w:sz w:val="32"/>
+          <w:szCs w:val="32"/>
+          <w:lang w:val="es-MX"/>
+        </w:rPr>
+        <w:t xml:space="preserve">Este es el caso </w:t>
+      </w:r>
+      <w:proofErr w:type="spellStart"/>
+      <w:r>
+        <w:rPr>
+          <w:rFonts w:asciiTheme="minorHAnsi" w:hAnsiTheme="minorHAnsi" w:cstheme="minorHAnsi"/>
+          <w:sz w:val="32"/>
+          <w:szCs w:val="32"/>
+          <w:lang w:val="es-MX"/>
+        </w:rPr>
+        <w:t>switch</w:t>
+      </w:r>
+      <w:proofErr w:type="spellEnd"/>
+      <w:r>
+        <w:rPr>
+          <w:rFonts w:asciiTheme="minorHAnsi" w:hAnsiTheme="minorHAnsi" w:cstheme="minorHAnsi"/>
+          <w:sz w:val="32"/>
+          <w:szCs w:val="32"/>
+          <w:lang w:val="es-MX"/>
+        </w:rPr>
+        <w:t>, una opción por cada parte de una condición.</w:t>
+      </w:r>
+      <w:r>
+        <w:rPr>
+          <w:rFonts w:asciiTheme="minorHAnsi" w:hAnsiTheme="minorHAnsi" w:cstheme="minorHAnsi"/>
+          <w:sz w:val="32"/>
+          <w:szCs w:val="32"/>
+          <w:lang w:val="es-MX"/>
+        </w:rPr>
+        <w:br/>
+      </w:r>
+      <w:r>
+        <w:rPr>
+          <w:rFonts w:asciiTheme="minorHAnsi" w:hAnsiTheme="minorHAnsi" w:cstheme="minorHAnsi"/>
+          <w:noProof/>
+          <w:sz w:val="32"/>
+          <w:szCs w:val="32"/>
+          <w:lang w:val="es-MX"/>
+        </w:rPr>
+        <w:drawing>
+          <wp:inline distT="0" distB="0" distL="0" distR="0" wp14:anchorId="5748962A" wp14:editId="6D7F4645">
+            <wp:extent cx="6623685" cy="3208020"/>
+            <wp:effectExtent l="0" t="0" r="5715" b="0"/>
+            <wp:docPr id="6" name="Picture 6" descr="A screenshot of a computer screen&#10;&#10;Description automatically generated"/>
+            <wp:cNvGraphicFramePr>
+              <a:graphicFrameLocks xmlns:a="http://schemas.openxmlformats.org/drawingml/2006/main" noChangeAspect="1"/>
+            </wp:cNvGraphicFramePr>
+            <a:graphic xmlns:a="http://schemas.openxmlformats.org/drawingml/2006/main">
+              <a:graphicData uri="http://schemas.openxmlformats.org/drawingml/2006/picture">
+                <pic:pic xmlns:pic="http://schemas.openxmlformats.org/drawingml/2006/picture">
+                  <pic:nvPicPr>
+                    <pic:cNvPr id="6" name="codigo 10 ifelifelse_1.png"/>
+                    <pic:cNvPicPr/>
+                  </pic:nvPicPr>
+                  <pic:blipFill>
+                    <a:blip r:embed="rId11" cstate="print">
+                      <a:extLst>
+                        <a:ext uri="{28A0092B-C50C-407E-A947-70E740481C1C}">
+                          <a14:useLocalDpi xmlns:a14="http://schemas.microsoft.com/office/drawing/2010/main" val="0"/>
+                        </a:ext>
+                      </a:extLst>
+                    </a:blip>
+                    <a:stretch>
+                      <a:fillRect/>
+                    </a:stretch>
+                  </pic:blipFill>
+                  <pic:spPr>
+                    <a:xfrm>
+                      <a:off x="0" y="0"/>
+                      <a:ext cx="6623685" cy="3208020"/>
+                    </a:xfrm>
+                    <a:prstGeom prst="rect">
+                      <a:avLst/>
+                    </a:prstGeom>
+                  </pic:spPr>
+                </pic:pic>
+              </a:graphicData>
+            </a:graphic>
+          </wp:inline>
+        </w:drawing>
+      </w:r>
+      <w:r>
+        <w:rPr>
+          <w:rFonts w:asciiTheme="minorHAnsi" w:hAnsiTheme="minorHAnsi" w:cstheme="minorHAnsi"/>
+          <w:noProof/>
+          <w:sz w:val="32"/>
+          <w:szCs w:val="32"/>
+          <w:lang w:val="es-MX"/>
+        </w:rPr>
+        <w:drawing>
+          <wp:inline distT="0" distB="0" distL="0" distR="0" wp14:anchorId="7E6DDE7B" wp14:editId="4AEE30BD">
+            <wp:extent cx="6623685" cy="1797050"/>
+            <wp:effectExtent l="0" t="0" r="5715" b="0"/>
+            <wp:docPr id="7" name="Picture 7" descr="A picture containing screenshot, monitor&#10;&#10;Description automatically generated"/>
+            <wp:cNvGraphicFramePr>
+              <a:graphicFrameLocks xmlns:a="http://schemas.openxmlformats.org/drawingml/2006/main" noChangeAspect="1"/>
+            </wp:cNvGraphicFramePr>
+            <a:graphic xmlns:a="http://schemas.openxmlformats.org/drawingml/2006/main">
+              <a:graphicData uri="http://schemas.openxmlformats.org/drawingml/2006/picture">
+                <pic:pic xmlns:pic="http://schemas.openxmlformats.org/drawingml/2006/picture">
+                  <pic:nvPicPr>
+                    <pic:cNvPr id="7" name="codigo 10 ifelifelse_2.png"/>
+                    <pic:cNvPicPr/>
+                  </pic:nvPicPr>
+                  <pic:blipFill>
+                    <a:blip r:embed="rId12" cstate="print">
+                      <a:extLst>
+                        <a:ext uri="{28A0092B-C50C-407E-A947-70E740481C1C}">
+                          <a14:useLocalDpi xmlns:a14="http://schemas.microsoft.com/office/drawing/2010/main" val="0"/>
+                        </a:ext>
+                      </a:extLst>
+                    </a:blip>
+                    <a:stretch>
+                      <a:fillRect/>
+                    </a:stretch>
+                  </pic:blipFill>
+                  <pic:spPr>
+                    <a:xfrm>
+                      <a:off x="0" y="0"/>
+                      <a:ext cx="6623685" cy="1797050"/>
+                    </a:xfrm>
+                    <a:prstGeom prst="rect">
+                      <a:avLst/>
+                    </a:prstGeom>
+                  </pic:spPr>
+                </pic:pic>
+              </a:graphicData>
+            </a:graphic>
+          </wp:inline>
+        </w:drawing>
+      </w:r>
+    </w:p>
+    <w:p>
+      <w:pPr>
+        <w:pStyle w:val="Standard"/>
         <w:rPr>
           <w:rFonts w:asciiTheme="minorHAnsi" w:hAnsiTheme="minorHAnsi" w:cstheme="minorHAnsi"/>
           <w:sz w:val="32"/>
@@ -2043,6 +2345,107 @@
           <w:lang w:val="es-MX"/>
         </w:rPr>
       </w:pPr>
+      <w:r>
+        <w:rPr>
+          <w:rFonts w:asciiTheme="minorHAnsi" w:hAnsiTheme="minorHAnsi" w:cstheme="minorHAnsi"/>
+          <w:noProof/>
+          <w:sz w:val="32"/>
+          <w:szCs w:val="32"/>
+          <w:lang w:val="es-MX"/>
+        </w:rPr>
+        <w:lastRenderedPageBreak/>
+        <w:drawing>
+          <wp:inline distT="0" distB="0" distL="0" distR="0" wp14:anchorId="6973E867" wp14:editId="35106469">
+            <wp:extent cx="6623685" cy="3176905"/>
+            <wp:effectExtent l="0" t="0" r="5715" b="4445"/>
+            <wp:docPr id="8" name="Picture 8" descr="A screenshot of a computer screen&#10;&#10;Description automatically generated"/>
+            <wp:cNvGraphicFramePr>
+              <a:graphicFrameLocks xmlns:a="http://schemas.openxmlformats.org/drawingml/2006/main" noChangeAspect="1"/>
+            </wp:cNvGraphicFramePr>
+            <a:graphic xmlns:a="http://schemas.openxmlformats.org/drawingml/2006/main">
+              <a:graphicData uri="http://schemas.openxmlformats.org/drawingml/2006/picture">
+                <pic:pic xmlns:pic="http://schemas.openxmlformats.org/drawingml/2006/picture">
+                  <pic:nvPicPr>
+                    <pic:cNvPr id="8" name="codigo 10 while_1.png"/>
+                    <pic:cNvPicPr/>
+                  </pic:nvPicPr>
+                  <pic:blipFill>
+                    <a:blip r:embed="rId13" cstate="print">
+                      <a:extLst>
+                        <a:ext uri="{28A0092B-C50C-407E-A947-70E740481C1C}">
+                          <a14:useLocalDpi xmlns:a14="http://schemas.microsoft.com/office/drawing/2010/main" val="0"/>
+                        </a:ext>
+                      </a:extLst>
+                    </a:blip>
+                    <a:stretch>
+                      <a:fillRect/>
+                    </a:stretch>
+                  </pic:blipFill>
+                  <pic:spPr>
+                    <a:xfrm>
+                      <a:off x="0" y="0"/>
+                      <a:ext cx="6623685" cy="3176905"/>
+                    </a:xfrm>
+                    <a:prstGeom prst="rect">
+                      <a:avLst/>
+                    </a:prstGeom>
+                  </pic:spPr>
+                </pic:pic>
+              </a:graphicData>
+            </a:graphic>
+          </wp:inline>
+        </w:drawing>
+      </w:r>
+      <w:r>
+        <w:rPr>
+          <w:rFonts w:asciiTheme="minorHAnsi" w:hAnsiTheme="minorHAnsi" w:cstheme="minorHAnsi"/>
+          <w:noProof/>
+          <w:sz w:val="32"/>
+          <w:szCs w:val="32"/>
+          <w:lang w:val="es-MX"/>
+        </w:rPr>
+        <w:drawing>
+          <wp:inline distT="0" distB="0" distL="0" distR="0" wp14:anchorId="5F3078E3" wp14:editId="22840F04">
+            <wp:extent cx="6623685" cy="3322320"/>
+            <wp:effectExtent l="0" t="0" r="5715" b="0"/>
+            <wp:docPr id="9" name="Picture 9" descr="A screenshot of a computer screen&#10;&#10;Description automatically generated"/>
+            <wp:cNvGraphicFramePr>
+              <a:graphicFrameLocks xmlns:a="http://schemas.openxmlformats.org/drawingml/2006/main" noChangeAspect="1"/>
+            </wp:cNvGraphicFramePr>
+            <a:graphic xmlns:a="http://schemas.openxmlformats.org/drawingml/2006/main">
+              <a:graphicData uri="http://schemas.openxmlformats.org/drawingml/2006/picture">
+                <pic:pic xmlns:pic="http://schemas.openxmlformats.org/drawingml/2006/picture">
+                  <pic:nvPicPr>
+                    <pic:cNvPr id="9" name="codigo 10 while_2.png"/>
+                    <pic:cNvPicPr/>
+                  </pic:nvPicPr>
+                  <pic:blipFill>
+                    <a:blip r:embed="rId14" cstate="print">
+                      <a:extLst>
+                        <a:ext uri="{28A0092B-C50C-407E-A947-70E740481C1C}">
+                          <a14:useLocalDpi xmlns:a14="http://schemas.microsoft.com/office/drawing/2010/main" val="0"/>
+                        </a:ext>
+                      </a:extLst>
+                    </a:blip>
+                    <a:stretch>
+                      <a:fillRect/>
+                    </a:stretch>
+                  </pic:blipFill>
+                  <pic:spPr>
+                    <a:xfrm>
+                      <a:off x="0" y="0"/>
+                      <a:ext cx="6623685" cy="3322320"/>
+                    </a:xfrm>
+                    <a:prstGeom prst="rect">
+                      <a:avLst/>
+                    </a:prstGeom>
+                  </pic:spPr>
+                </pic:pic>
+              </a:graphicData>
+            </a:graphic>
+          </wp:inline>
+        </w:drawing>
+      </w:r>
     </w:p>
     <w:p>
       <w:pPr>
@@ -2092,336 +2495,3143 @@
           <w:lang w:val="es-MX"/>
         </w:rPr>
         <w:br/>
-        <w:t>Este uso es algo distinto en Python que en C, al parecer, ya que se usa mas para hacer listas, diccionarios y arreglos.</w:t>
-      </w:r>
-      <w:r>
-        <w:rPr>
-          <w:rFonts w:asciiTheme="minorHAnsi" w:hAnsiTheme="minorHAnsi" w:cstheme="minorHAnsi"/>
-          <w:sz w:val="32"/>
-          <w:szCs w:val="32"/>
-          <w:lang w:val="es-MX"/>
-        </w:rPr>
-        <w:br/>
-      </w:r>
-      <w:r>
-        <w:rPr>
-          <w:rFonts w:asciiTheme="minorHAnsi" w:hAnsiTheme="minorHAnsi" w:cstheme="minorHAnsi"/>
-          <w:sz w:val="32"/>
-          <w:szCs w:val="32"/>
-          <w:lang w:val="es-MX"/>
-        </w:rPr>
-        <w:br/>
+        <w:t xml:space="preserve">Este uso es algo distinto en Python </w:t>
+      </w:r>
+      <w:proofErr w:type="gramStart"/>
+      <w:r>
+        <w:rPr>
+          <w:rFonts w:asciiTheme="minorHAnsi" w:hAnsiTheme="minorHAnsi" w:cstheme="minorHAnsi"/>
+          <w:sz w:val="32"/>
+          <w:szCs w:val="32"/>
+          <w:lang w:val="es-MX"/>
+        </w:rPr>
+        <w:t>que</w:t>
+      </w:r>
+      <w:proofErr w:type="gramEnd"/>
+      <w:r>
+        <w:rPr>
+          <w:rFonts w:asciiTheme="minorHAnsi" w:hAnsiTheme="minorHAnsi" w:cstheme="minorHAnsi"/>
+          <w:sz w:val="32"/>
+          <w:szCs w:val="32"/>
+          <w:lang w:val="es-MX"/>
+        </w:rPr>
+        <w:t xml:space="preserve"> en C, al parecer, ya que se usa mas para hacer listas, diccionarios y arreglos.</w:t>
       </w:r>
     </w:p>
     <w:p>
       <w:pPr>
         <w:pStyle w:val="Standard"/>
-        <w:rPr>
-          <w:rFonts w:ascii="Calibri" w:hAnsi="Calibri"/>
-          <w:b/>
-          <w:bCs/>
-          <w:color w:val="000000"/>
+        <w:ind w:left="720"/>
+        <w:rPr>
+          <w:rFonts w:asciiTheme="minorHAnsi" w:hAnsiTheme="minorHAnsi" w:cstheme="minorHAnsi"/>
+          <w:sz w:val="32"/>
+          <w:szCs w:val="32"/>
+          <w:lang w:val="es-MX"/>
+        </w:rPr>
+      </w:pPr>
+      <w:r>
+        <w:rPr>
+          <w:rFonts w:asciiTheme="minorHAnsi" w:hAnsiTheme="minorHAnsi" w:cstheme="minorHAnsi"/>
+          <w:noProof/>
+          <w:sz w:val="32"/>
+          <w:szCs w:val="32"/>
+          <w:lang w:val="es-MX"/>
+        </w:rPr>
+        <w:drawing>
+          <wp:inline distT="0" distB="0" distL="0" distR="0" wp14:anchorId="72E368DA" wp14:editId="7B233161">
+            <wp:extent cx="6623685" cy="1021080"/>
+            <wp:effectExtent l="0" t="0" r="5715" b="7620"/>
+            <wp:docPr id="10" name="Picture 10" descr="A close up of a screen&#10;&#10;Description automatically generated"/>
+            <wp:cNvGraphicFramePr>
+              <a:graphicFrameLocks xmlns:a="http://schemas.openxmlformats.org/drawingml/2006/main" noChangeAspect="1"/>
+            </wp:cNvGraphicFramePr>
+            <a:graphic xmlns:a="http://schemas.openxmlformats.org/drawingml/2006/main">
+              <a:graphicData uri="http://schemas.openxmlformats.org/drawingml/2006/picture">
+                <pic:pic xmlns:pic="http://schemas.openxmlformats.org/drawingml/2006/picture">
+                  <pic:nvPicPr>
+                    <pic:cNvPr id="10" name="codigo 10 for 2.png"/>
+                    <pic:cNvPicPr/>
+                  </pic:nvPicPr>
+                  <pic:blipFill>
+                    <a:blip r:embed="rId15" cstate="print">
+                      <a:extLst>
+                        <a:ext uri="{28A0092B-C50C-407E-A947-70E740481C1C}">
+                          <a14:useLocalDpi xmlns:a14="http://schemas.microsoft.com/office/drawing/2010/main" val="0"/>
+                        </a:ext>
+                      </a:extLst>
+                    </a:blip>
+                    <a:stretch>
+                      <a:fillRect/>
+                    </a:stretch>
+                  </pic:blipFill>
+                  <pic:spPr>
+                    <a:xfrm>
+                      <a:off x="0" y="0"/>
+                      <a:ext cx="6623685" cy="1021080"/>
+                    </a:xfrm>
+                    <a:prstGeom prst="rect">
+                      <a:avLst/>
+                    </a:prstGeom>
+                  </pic:spPr>
+                </pic:pic>
+              </a:graphicData>
+            </a:graphic>
+          </wp:inline>
+        </w:drawing>
+      </w:r>
+      <w:r>
+        <w:rPr>
+          <w:rFonts w:asciiTheme="minorHAnsi" w:hAnsiTheme="minorHAnsi" w:cstheme="minorHAnsi"/>
+          <w:noProof/>
+          <w:sz w:val="32"/>
+          <w:szCs w:val="32"/>
+          <w:lang w:val="es-MX"/>
+        </w:rPr>
+        <w:lastRenderedPageBreak/>
+        <w:drawing>
+          <wp:inline distT="0" distB="0" distL="0" distR="0" wp14:anchorId="4DDE4EEA" wp14:editId="178E298F">
+            <wp:extent cx="6623685" cy="3725545"/>
+            <wp:effectExtent l="0" t="0" r="5715" b="8255"/>
+            <wp:docPr id="11" name="Picture 11" descr="A screenshot of a computer&#10;&#10;Description automatically generated"/>
+            <wp:cNvGraphicFramePr>
+              <a:graphicFrameLocks xmlns:a="http://schemas.openxmlformats.org/drawingml/2006/main" noChangeAspect="1"/>
+            </wp:cNvGraphicFramePr>
+            <a:graphic xmlns:a="http://schemas.openxmlformats.org/drawingml/2006/main">
+              <a:graphicData uri="http://schemas.openxmlformats.org/drawingml/2006/picture">
+                <pic:pic xmlns:pic="http://schemas.openxmlformats.org/drawingml/2006/picture">
+                  <pic:nvPicPr>
+                    <pic:cNvPr id="11" name="codigo 10 for.png"/>
+                    <pic:cNvPicPr/>
+                  </pic:nvPicPr>
+                  <pic:blipFill>
+                    <a:blip r:embed="rId16" cstate="print">
+                      <a:extLst>
+                        <a:ext uri="{28A0092B-C50C-407E-A947-70E740481C1C}">
+                          <a14:useLocalDpi xmlns:a14="http://schemas.microsoft.com/office/drawing/2010/main" val="0"/>
+                        </a:ext>
+                      </a:extLst>
+                    </a:blip>
+                    <a:stretch>
+                      <a:fillRect/>
+                    </a:stretch>
+                  </pic:blipFill>
+                  <pic:spPr>
+                    <a:xfrm>
+                      <a:off x="0" y="0"/>
+                      <a:ext cx="6623685" cy="3725545"/>
+                    </a:xfrm>
+                    <a:prstGeom prst="rect">
+                      <a:avLst/>
+                    </a:prstGeom>
+                  </pic:spPr>
+                </pic:pic>
+              </a:graphicData>
+            </a:graphic>
+          </wp:inline>
+        </w:drawing>
+      </w:r>
+    </w:p>
+    <w:p>
+      <w:pPr>
+        <w:pStyle w:val="Standard"/>
+        <w:rPr>
+          <w:rFonts w:asciiTheme="minorHAnsi" w:hAnsiTheme="minorHAnsi" w:cstheme="minorHAnsi"/>
+          <w:sz w:val="32"/>
+          <w:szCs w:val="32"/>
+          <w:lang w:val="es-MX"/>
+        </w:rPr>
+      </w:pPr>
+      <w:proofErr w:type="spellStart"/>
+      <w:r>
+        <w:rPr>
+          <w:rFonts w:asciiTheme="minorHAnsi" w:hAnsiTheme="minorHAnsi" w:cstheme="minorHAnsi"/>
+          <w:b/>
+          <w:bCs/>
           <w:sz w:val="40"/>
           <w:szCs w:val="40"/>
           <w:lang w:val="es-MX"/>
         </w:rPr>
-      </w:pPr>
-      <w:r>
-        <w:rPr>
-          <w:rFonts w:ascii="Calibri" w:hAnsi="Calibri"/>
-          <w:b/>
-          <w:bCs/>
-          <w:color w:val="000000"/>
+        <w:t>Iteracion</w:t>
+      </w:r>
+      <w:proofErr w:type="spellEnd"/>
+      <w:r>
+        <w:rPr>
+          <w:rFonts w:asciiTheme="minorHAnsi" w:hAnsiTheme="minorHAnsi" w:cstheme="minorHAnsi"/>
+          <w:b/>
+          <w:bCs/>
           <w:sz w:val="40"/>
           <w:szCs w:val="40"/>
           <w:lang w:val="es-MX"/>
         </w:rPr>
-        <w:t>Desarrollo:</w:t>
+        <w:t xml:space="preserve"> en listas: </w:t>
+      </w:r>
+      <w:r>
+        <w:rPr>
+          <w:rFonts w:asciiTheme="minorHAnsi" w:hAnsiTheme="minorHAnsi" w:cstheme="minorHAnsi"/>
+          <w:b/>
+          <w:bCs/>
+          <w:sz w:val="40"/>
+          <w:szCs w:val="40"/>
+          <w:lang w:val="es-MX"/>
+        </w:rPr>
+        <w:br/>
+      </w:r>
+      <w:r>
+        <w:rPr>
+          <w:rFonts w:asciiTheme="minorHAnsi" w:hAnsiTheme="minorHAnsi" w:cstheme="minorHAnsi"/>
+          <w:sz w:val="32"/>
+          <w:szCs w:val="32"/>
+          <w:lang w:val="es-MX"/>
+        </w:rPr>
+        <w:br/>
+      </w:r>
+      <w:r>
+        <w:rPr>
+          <w:rFonts w:asciiTheme="minorHAnsi" w:hAnsiTheme="minorHAnsi" w:cstheme="minorHAnsi"/>
+          <w:noProof/>
+          <w:sz w:val="32"/>
+          <w:szCs w:val="32"/>
+          <w:lang w:val="es-MX"/>
+        </w:rPr>
+        <w:drawing>
+          <wp:inline distT="0" distB="0" distL="0" distR="0" wp14:anchorId="1155CF43" wp14:editId="50D565DB">
+            <wp:extent cx="6623685" cy="3725545"/>
+            <wp:effectExtent l="0" t="0" r="5715" b="8255"/>
+            <wp:docPr id="12" name="Picture 12" descr="A screenshot of a computer screen&#10;&#10;Description automatically generated"/>
+            <wp:cNvGraphicFramePr>
+              <a:graphicFrameLocks xmlns:a="http://schemas.openxmlformats.org/drawingml/2006/main" noChangeAspect="1"/>
+            </wp:cNvGraphicFramePr>
+            <a:graphic xmlns:a="http://schemas.openxmlformats.org/drawingml/2006/main">
+              <a:graphicData uri="http://schemas.openxmlformats.org/drawingml/2006/picture">
+                <pic:pic xmlns:pic="http://schemas.openxmlformats.org/drawingml/2006/picture">
+                  <pic:nvPicPr>
+                    <pic:cNvPr id="12" name="codigo 10 iteracion de diccionarios 2.png"/>
+                    <pic:cNvPicPr/>
+                  </pic:nvPicPr>
+                  <pic:blipFill>
+                    <a:blip r:embed="rId17" cstate="print">
+                      <a:extLst>
+                        <a:ext uri="{28A0092B-C50C-407E-A947-70E740481C1C}">
+                          <a14:useLocalDpi xmlns:a14="http://schemas.microsoft.com/office/drawing/2010/main" val="0"/>
+                        </a:ext>
+                      </a:extLst>
+                    </a:blip>
+                    <a:stretch>
+                      <a:fillRect/>
+                    </a:stretch>
+                  </pic:blipFill>
+                  <pic:spPr>
+                    <a:xfrm>
+                      <a:off x="0" y="0"/>
+                      <a:ext cx="6623685" cy="3725545"/>
+                    </a:xfrm>
+                    <a:prstGeom prst="rect">
+                      <a:avLst/>
+                    </a:prstGeom>
+                  </pic:spPr>
+                </pic:pic>
+              </a:graphicData>
+            </a:graphic>
+          </wp:inline>
+        </w:drawing>
       </w:r>
     </w:p>
     <w:p>
       <w:pPr>
         <w:pStyle w:val="Standard"/>
         <w:rPr>
-          <w:rFonts w:ascii="Calibri" w:hAnsi="Calibri"/>
-          <w:color w:val="000000"/>
-          <w:sz w:val="32"/>
-          <w:szCs w:val="32"/>
-          <w:lang w:val="es-MX"/>
-        </w:rPr>
-      </w:pPr>
-      <w:r>
-        <w:rPr>
-          <w:rFonts w:ascii="Calibri" w:hAnsi="Calibri"/>
-          <w:color w:val="000000"/>
-          <w:sz w:val="32"/>
-          <w:szCs w:val="32"/>
-          <w:lang w:val="es-MX"/>
-        </w:rPr>
-        <w:br/>
-        <w:t xml:space="preserve">En esta </w:t>
-      </w:r>
-      <w:proofErr w:type="spellStart"/>
-      <w:r>
-        <w:rPr>
-          <w:rFonts w:ascii="Calibri" w:hAnsi="Calibri"/>
-          <w:color w:val="000000"/>
-          <w:sz w:val="32"/>
-          <w:szCs w:val="32"/>
-          <w:lang w:val="es-MX"/>
-        </w:rPr>
-        <w:t>practica</w:t>
-      </w:r>
-      <w:proofErr w:type="spellEnd"/>
-      <w:r>
-        <w:rPr>
-          <w:rFonts w:ascii="Calibri" w:hAnsi="Calibri"/>
-          <w:color w:val="000000"/>
-          <w:sz w:val="32"/>
-          <w:szCs w:val="32"/>
-          <w:lang w:val="es-MX"/>
-        </w:rPr>
-        <w:t xml:space="preserve"> vamos a desarrollar un código que calculemos el área y el perímetro de un rectángulo, circulo, triangulo y trapecio.</w:t>
+          <w:rFonts w:asciiTheme="minorHAnsi" w:hAnsiTheme="minorHAnsi" w:cstheme="minorHAnsi"/>
+          <w:sz w:val="32"/>
+          <w:szCs w:val="32"/>
+          <w:lang w:val="es-MX"/>
+        </w:rPr>
+      </w:pPr>
+      <w:r>
+        <w:rPr>
+          <w:rFonts w:asciiTheme="minorHAnsi" w:hAnsiTheme="minorHAnsi" w:cstheme="minorHAnsi"/>
+          <w:noProof/>
+          <w:sz w:val="32"/>
+          <w:szCs w:val="32"/>
+          <w:lang w:val="es-MX"/>
+        </w:rPr>
+        <w:lastRenderedPageBreak/>
+        <w:drawing>
+          <wp:inline distT="0" distB="0" distL="0" distR="0" wp14:anchorId="468C95FB" wp14:editId="61DBC9D6">
+            <wp:extent cx="6623685" cy="2890520"/>
+            <wp:effectExtent l="0" t="0" r="5715" b="5080"/>
+            <wp:docPr id="13" name="Picture 13" descr="A screenshot of a computer&#10;&#10;Description automatically generated"/>
+            <wp:cNvGraphicFramePr>
+              <a:graphicFrameLocks xmlns:a="http://schemas.openxmlformats.org/drawingml/2006/main" noChangeAspect="1"/>
+            </wp:cNvGraphicFramePr>
+            <a:graphic xmlns:a="http://schemas.openxmlformats.org/drawingml/2006/main">
+              <a:graphicData uri="http://schemas.openxmlformats.org/drawingml/2006/picture">
+                <pic:pic xmlns:pic="http://schemas.openxmlformats.org/drawingml/2006/picture">
+                  <pic:nvPicPr>
+                    <pic:cNvPr id="13" name="codigo 10 iteracion de diccionarios 3.png"/>
+                    <pic:cNvPicPr/>
+                  </pic:nvPicPr>
+                  <pic:blipFill>
+                    <a:blip r:embed="rId18" cstate="print">
+                      <a:extLst>
+                        <a:ext uri="{28A0092B-C50C-407E-A947-70E740481C1C}">
+                          <a14:useLocalDpi xmlns:a14="http://schemas.microsoft.com/office/drawing/2010/main" val="0"/>
+                        </a:ext>
+                      </a:extLst>
+                    </a:blip>
+                    <a:stretch>
+                      <a:fillRect/>
+                    </a:stretch>
+                  </pic:blipFill>
+                  <pic:spPr>
+                    <a:xfrm>
+                      <a:off x="0" y="0"/>
+                      <a:ext cx="6623685" cy="2890520"/>
+                    </a:xfrm>
+                    <a:prstGeom prst="rect">
+                      <a:avLst/>
+                    </a:prstGeom>
+                  </pic:spPr>
+                </pic:pic>
+              </a:graphicData>
+            </a:graphic>
+          </wp:inline>
+        </w:drawing>
       </w:r>
     </w:p>
     <w:p>
       <w:pPr>
         <w:pStyle w:val="Standard"/>
         <w:rPr>
-          <w:rFonts w:ascii="Calibri" w:hAnsi="Calibri"/>
-          <w:color w:val="000000"/>
-          <w:sz w:val="32"/>
-          <w:szCs w:val="32"/>
-          <w:lang w:val="es-MX"/>
-        </w:rPr>
-      </w:pPr>
+          <w:rFonts w:asciiTheme="minorHAnsi" w:hAnsiTheme="minorHAnsi" w:cstheme="minorHAnsi"/>
+          <w:sz w:val="32"/>
+          <w:szCs w:val="32"/>
+          <w:lang w:val="es-MX"/>
+        </w:rPr>
+      </w:pPr>
+      <w:proofErr w:type="spellStart"/>
+      <w:r>
+        <w:rPr>
+          <w:rFonts w:asciiTheme="minorHAnsi" w:hAnsiTheme="minorHAnsi" w:cstheme="minorHAnsi"/>
+          <w:b/>
+          <w:bCs/>
+          <w:sz w:val="40"/>
+          <w:szCs w:val="40"/>
+          <w:lang w:val="es-MX"/>
+        </w:rPr>
+        <w:t>Iteracion</w:t>
+      </w:r>
+      <w:proofErr w:type="spellEnd"/>
+      <w:r>
+        <w:rPr>
+          <w:rFonts w:asciiTheme="minorHAnsi" w:hAnsiTheme="minorHAnsi" w:cstheme="minorHAnsi"/>
+          <w:b/>
+          <w:bCs/>
+          <w:sz w:val="40"/>
+          <w:szCs w:val="40"/>
+          <w:lang w:val="es-MX"/>
+        </w:rPr>
+        <w:t xml:space="preserve"> en diccionarios:</w:t>
+      </w:r>
+      <w:r>
+        <w:rPr>
+          <w:rFonts w:asciiTheme="minorHAnsi" w:hAnsiTheme="minorHAnsi" w:cstheme="minorHAnsi"/>
+          <w:b/>
+          <w:bCs/>
+          <w:sz w:val="40"/>
+          <w:szCs w:val="40"/>
+          <w:lang w:val="es-MX"/>
+        </w:rPr>
+        <w:br/>
+      </w:r>
+      <w:r>
+        <w:rPr>
+          <w:rFonts w:asciiTheme="minorHAnsi" w:hAnsiTheme="minorHAnsi" w:cstheme="minorHAnsi"/>
+          <w:sz w:val="40"/>
+          <w:szCs w:val="40"/>
+          <w:lang w:val="es-MX"/>
+        </w:rPr>
+        <w:br/>
+      </w:r>
+      <w:r>
+        <w:rPr>
+          <w:rFonts w:asciiTheme="minorHAnsi" w:hAnsiTheme="minorHAnsi" w:cstheme="minorHAnsi"/>
+          <w:sz w:val="32"/>
+          <w:szCs w:val="32"/>
+          <w:lang w:val="es-MX"/>
+        </w:rPr>
+        <w:t>En algunos lenguajes de programación se crea un índice para iterar un conjunto de elementos (</w:t>
+      </w:r>
+      <w:proofErr w:type="spellStart"/>
+      <w:proofErr w:type="gramStart"/>
+      <w:r>
+        <w:rPr>
+          <w:rFonts w:asciiTheme="minorHAnsi" w:hAnsiTheme="minorHAnsi" w:cstheme="minorHAnsi"/>
+          <w:sz w:val="32"/>
+          <w:szCs w:val="32"/>
+          <w:lang w:val="es-MX"/>
+        </w:rPr>
+        <w:t>for</w:t>
+      </w:r>
+      <w:proofErr w:type="spellEnd"/>
+      <w:r>
+        <w:rPr>
+          <w:rFonts w:asciiTheme="minorHAnsi" w:hAnsiTheme="minorHAnsi" w:cstheme="minorHAnsi"/>
+          <w:sz w:val="32"/>
+          <w:szCs w:val="32"/>
+          <w:lang w:val="es-MX"/>
+        </w:rPr>
+        <w:t>(</w:t>
+      </w:r>
+      <w:proofErr w:type="spellStart"/>
+      <w:proofErr w:type="gramEnd"/>
+      <w:r>
+        <w:rPr>
+          <w:rFonts w:asciiTheme="minorHAnsi" w:hAnsiTheme="minorHAnsi" w:cstheme="minorHAnsi"/>
+          <w:sz w:val="32"/>
+          <w:szCs w:val="32"/>
+          <w:lang w:val="es-MX"/>
+        </w:rPr>
+        <w:t>int</w:t>
+      </w:r>
+      <w:proofErr w:type="spellEnd"/>
+      <w:r>
+        <w:rPr>
+          <w:rFonts w:asciiTheme="minorHAnsi" w:hAnsiTheme="minorHAnsi" w:cstheme="minorHAnsi"/>
+          <w:sz w:val="32"/>
+          <w:szCs w:val="32"/>
+          <w:lang w:val="es-MX"/>
+        </w:rPr>
+        <w:t xml:space="preserve"> i=0</w:t>
+      </w:r>
+      <w:r>
+        <w:rPr>
+          <w:rFonts w:asciiTheme="minorHAnsi" w:hAnsiTheme="minorHAnsi" w:cstheme="minorHAnsi"/>
+          <w:sz w:val="32"/>
+          <w:szCs w:val="32"/>
+          <w:lang w:val="es-MX"/>
+        </w:rPr>
+        <w:t xml:space="preserve">; i &lt; </w:t>
+      </w:r>
+      <w:proofErr w:type="spellStart"/>
+      <w:r>
+        <w:rPr>
+          <w:rFonts w:asciiTheme="minorHAnsi" w:hAnsiTheme="minorHAnsi" w:cstheme="minorHAnsi"/>
+          <w:sz w:val="32"/>
+          <w:szCs w:val="32"/>
+          <w:lang w:val="es-MX"/>
+        </w:rPr>
+        <w:t>elementos.size</w:t>
+      </w:r>
+      <w:proofErr w:type="spellEnd"/>
+      <w:r>
+        <w:rPr>
+          <w:rFonts w:asciiTheme="minorHAnsi" w:hAnsiTheme="minorHAnsi" w:cstheme="minorHAnsi"/>
+          <w:sz w:val="32"/>
+          <w:szCs w:val="32"/>
+          <w:lang w:val="es-MX"/>
+        </w:rPr>
+        <w:t>(); ++i)</w:t>
+      </w:r>
+      <w:r>
+        <w:rPr>
+          <w:rFonts w:asciiTheme="minorHAnsi" w:hAnsiTheme="minorHAnsi" w:cstheme="minorHAnsi"/>
+          <w:sz w:val="32"/>
+          <w:szCs w:val="32"/>
+          <w:lang w:val="es-MX"/>
+        </w:rPr>
+        <w:t>)</w:t>
+      </w:r>
+      <w:r>
+        <w:rPr>
+          <w:rFonts w:asciiTheme="minorHAnsi" w:hAnsiTheme="minorHAnsi" w:cstheme="minorHAnsi"/>
+          <w:sz w:val="32"/>
+          <w:szCs w:val="32"/>
+          <w:lang w:val="es-MX"/>
+        </w:rPr>
+        <w:t xml:space="preserve">, sin embargo se puede utilizar la función </w:t>
+      </w:r>
+      <w:proofErr w:type="spellStart"/>
+      <w:r>
+        <w:rPr>
+          <w:rFonts w:asciiTheme="minorHAnsi" w:hAnsiTheme="minorHAnsi" w:cstheme="minorHAnsi"/>
+          <w:sz w:val="32"/>
+          <w:szCs w:val="32"/>
+          <w:lang w:val="es-MX"/>
+        </w:rPr>
+        <w:t>enumerate</w:t>
+      </w:r>
+      <w:proofErr w:type="spellEnd"/>
+      <w:r>
+        <w:rPr>
+          <w:rFonts w:asciiTheme="minorHAnsi" w:hAnsiTheme="minorHAnsi" w:cstheme="minorHAnsi"/>
+          <w:sz w:val="32"/>
+          <w:szCs w:val="32"/>
+          <w:lang w:val="es-MX"/>
+        </w:rPr>
+        <w:t>() en su lugar.</w:t>
+      </w:r>
+      <w:r>
+        <w:rPr>
+          <w:rFonts w:asciiTheme="minorHAnsi" w:hAnsiTheme="minorHAnsi" w:cstheme="minorHAnsi"/>
+          <w:sz w:val="32"/>
+          <w:szCs w:val="32"/>
+          <w:lang w:val="es-MX"/>
+        </w:rPr>
+        <w:br/>
+      </w:r>
+      <w:r>
+        <w:rPr>
+          <w:rFonts w:asciiTheme="minorHAnsi" w:hAnsiTheme="minorHAnsi" w:cstheme="minorHAnsi"/>
+          <w:sz w:val="32"/>
+          <w:szCs w:val="32"/>
+          <w:lang w:val="es-MX"/>
+        </w:rPr>
+        <w:br/>
+        <w:t xml:space="preserve">Los ciclos </w:t>
+      </w:r>
+      <w:proofErr w:type="spellStart"/>
+      <w:r>
+        <w:rPr>
+          <w:rFonts w:asciiTheme="minorHAnsi" w:hAnsiTheme="minorHAnsi" w:cstheme="minorHAnsi"/>
+          <w:sz w:val="32"/>
+          <w:szCs w:val="32"/>
+          <w:lang w:val="es-MX"/>
+        </w:rPr>
+        <w:t>for</w:t>
+      </w:r>
+      <w:proofErr w:type="spellEnd"/>
+      <w:r>
+        <w:rPr>
+          <w:rFonts w:asciiTheme="minorHAnsi" w:hAnsiTheme="minorHAnsi" w:cstheme="minorHAnsi"/>
+          <w:sz w:val="32"/>
+          <w:szCs w:val="32"/>
+          <w:lang w:val="es-MX"/>
+        </w:rPr>
+        <w:t xml:space="preserve"> pueden hacer uso del </w:t>
+      </w:r>
+      <w:proofErr w:type="spellStart"/>
+      <w:r>
+        <w:rPr>
+          <w:rFonts w:asciiTheme="minorHAnsi" w:hAnsiTheme="minorHAnsi" w:cstheme="minorHAnsi"/>
+          <w:sz w:val="32"/>
+          <w:szCs w:val="32"/>
+          <w:lang w:val="es-MX"/>
+        </w:rPr>
+        <w:t>else</w:t>
+      </w:r>
+      <w:proofErr w:type="spellEnd"/>
+      <w:r>
+        <w:rPr>
+          <w:rFonts w:asciiTheme="minorHAnsi" w:hAnsiTheme="minorHAnsi" w:cstheme="minorHAnsi"/>
+          <w:sz w:val="32"/>
+          <w:szCs w:val="32"/>
+          <w:lang w:val="es-MX"/>
+        </w:rPr>
+        <w:t xml:space="preserve"> una vez que terminan de iterar pero no funciona si se rompe el ciclo.</w:t>
+      </w:r>
     </w:p>
     <w:p>
       <w:pPr>
         <w:pStyle w:val="Standard"/>
         <w:rPr>
-          <w:rFonts w:ascii="Calibri" w:hAnsi="Calibri"/>
-          <w:b/>
-          <w:bCs/>
-          <w:color w:val="000000"/>
-          <w:sz w:val="32"/>
-          <w:szCs w:val="32"/>
-          <w:lang w:val="es-MX"/>
-        </w:rPr>
-      </w:pPr>
-      <w:r>
-        <w:rPr>
-          <w:rFonts w:ascii="Calibri" w:hAnsi="Calibri"/>
-          <w:b/>
-          <w:bCs/>
-          <w:color w:val="000000"/>
-          <w:sz w:val="32"/>
-          <w:szCs w:val="32"/>
-          <w:lang w:val="es-MX"/>
-        </w:rPr>
-        <w:t>Explicación:</w:t>
-      </w:r>
+          <w:rFonts w:asciiTheme="minorHAnsi" w:hAnsiTheme="minorHAnsi" w:cstheme="minorHAnsi"/>
+          <w:sz w:val="32"/>
+          <w:szCs w:val="32"/>
+          <w:lang w:val="es-MX"/>
+        </w:rPr>
+      </w:pPr>
     </w:p>
     <w:p>
       <w:pPr>
         <w:pStyle w:val="Standard"/>
         <w:rPr>
-          <w:rFonts w:ascii="Calibri" w:hAnsi="Calibri"/>
-          <w:color w:val="000000"/>
-          <w:sz w:val="32"/>
-          <w:szCs w:val="32"/>
-          <w:lang w:val="es-MX"/>
-        </w:rPr>
-      </w:pPr>
-      <w:r>
-        <w:rPr>
-          <w:rFonts w:ascii="Calibri" w:hAnsi="Calibri"/>
-          <w:color w:val="000000"/>
-          <w:sz w:val="32"/>
-          <w:szCs w:val="32"/>
-          <w:lang w:val="es-MX"/>
-        </w:rPr>
-        <w:t>Utilizando las diferentes variables y comandos, generamos las formulas necesarias para poder calcular perímetro y área de las distintas figuras.</w:t>
+          <w:rFonts w:asciiTheme="minorHAnsi" w:hAnsiTheme="minorHAnsi" w:cstheme="minorHAnsi"/>
+          <w:sz w:val="32"/>
+          <w:szCs w:val="32"/>
+          <w:lang w:val="es-MX"/>
+        </w:rPr>
+      </w:pPr>
+      <w:r>
+        <w:rPr>
+          <w:rFonts w:asciiTheme="minorHAnsi" w:hAnsiTheme="minorHAnsi" w:cstheme="minorHAnsi"/>
+          <w:noProof/>
+          <w:sz w:val="32"/>
+          <w:szCs w:val="32"/>
+          <w:lang w:val="es-MX"/>
+        </w:rPr>
+        <w:drawing>
+          <wp:inline distT="0" distB="0" distL="0" distR="0" wp14:anchorId="7256B71A" wp14:editId="72009A08">
+            <wp:extent cx="6623685" cy="3725545"/>
+            <wp:effectExtent l="0" t="0" r="5715" b="8255"/>
+            <wp:docPr id="14" name="Picture 14" descr="A screenshot of a computer screen&#10;&#10;Description automatically generated"/>
+            <wp:cNvGraphicFramePr>
+              <a:graphicFrameLocks xmlns:a="http://schemas.openxmlformats.org/drawingml/2006/main" noChangeAspect="1"/>
+            </wp:cNvGraphicFramePr>
+            <a:graphic xmlns:a="http://schemas.openxmlformats.org/drawingml/2006/main">
+              <a:graphicData uri="http://schemas.openxmlformats.org/drawingml/2006/picture">
+                <pic:pic xmlns:pic="http://schemas.openxmlformats.org/drawingml/2006/picture">
+                  <pic:nvPicPr>
+                    <pic:cNvPr id="14" name="codigo 10 iteracion de diccionarios.png"/>
+                    <pic:cNvPicPr/>
+                  </pic:nvPicPr>
+                  <pic:blipFill>
+                    <a:blip r:embed="rId19" cstate="print">
+                      <a:extLst>
+                        <a:ext uri="{28A0092B-C50C-407E-A947-70E740481C1C}">
+                          <a14:useLocalDpi xmlns:a14="http://schemas.microsoft.com/office/drawing/2010/main" val="0"/>
+                        </a:ext>
+                      </a:extLst>
+                    </a:blip>
+                    <a:stretch>
+                      <a:fillRect/>
+                    </a:stretch>
+                  </pic:blipFill>
+                  <pic:spPr>
+                    <a:xfrm>
+                      <a:off x="0" y="0"/>
+                      <a:ext cx="6623685" cy="3725545"/>
+                    </a:xfrm>
+                    <a:prstGeom prst="rect">
+                      <a:avLst/>
+                    </a:prstGeom>
+                  </pic:spPr>
+                </pic:pic>
+              </a:graphicData>
+            </a:graphic>
+          </wp:inline>
+        </w:drawing>
       </w:r>
     </w:p>
     <w:p>
       <w:pPr>
-        <w:pStyle w:val="Standard"/>
-        <w:rPr>
-          <w:rFonts w:ascii="Calibri" w:hAnsi="Calibri"/>
-          <w:color w:val="000000"/>
-          <w:sz w:val="32"/>
-          <w:szCs w:val="32"/>
-          <w:lang w:val="es-MX"/>
-        </w:rPr>
-      </w:pPr>
+        <w:widowControl/>
+        <w:suppressAutoHyphens w:val="0"/>
+        <w:autoSpaceDE w:val="0"/>
+        <w:adjustRightInd w:val="0"/>
+        <w:textAlignment w:val="auto"/>
+        <w:rPr>
+          <w:rFonts w:ascii="BookAntiqua" w:hAnsi="BookAntiqua" w:cs="BookAntiqua"/>
+          <w:b/>
+          <w:bCs/>
+          <w:color w:val="0000FF"/>
+          <w:kern w:val="0"/>
+          <w:sz w:val="32"/>
+          <w:szCs w:val="32"/>
+          <w:lang w:val="es-MX" w:bidi="ar-SA"/>
+        </w:rPr>
+      </w:pPr>
+      <w:r>
+        <w:rPr>
+          <w:rFonts w:asciiTheme="minorHAnsi" w:hAnsiTheme="minorHAnsi" w:cstheme="minorHAnsi"/>
+          <w:sz w:val="32"/>
+          <w:szCs w:val="32"/>
+          <w:lang w:val="es-MX"/>
+        </w:rPr>
+        <w:lastRenderedPageBreak/>
+        <w:br/>
+      </w:r>
+      <w:r>
+        <w:rPr>
+          <w:rFonts w:asciiTheme="minorHAnsi" w:hAnsiTheme="minorHAnsi" w:cstheme="minorHAnsi"/>
+          <w:b/>
+          <w:bCs/>
+          <w:sz w:val="40"/>
+          <w:szCs w:val="40"/>
+          <w:lang w:val="es-MX"/>
+        </w:rPr>
+        <w:t>Bibliotecas:</w:t>
+      </w:r>
+      <w:r>
+        <w:rPr>
+          <w:rFonts w:asciiTheme="minorHAnsi" w:hAnsiTheme="minorHAnsi" w:cstheme="minorHAnsi"/>
+          <w:b/>
+          <w:bCs/>
+          <w:sz w:val="40"/>
+          <w:szCs w:val="40"/>
+          <w:lang w:val="es-MX"/>
+        </w:rPr>
+        <w:br/>
+      </w:r>
+      <w:r>
+        <w:rPr>
+          <w:rFonts w:asciiTheme="minorHAnsi" w:hAnsiTheme="minorHAnsi" w:cstheme="minorHAnsi"/>
+          <w:b/>
+          <w:bCs/>
+          <w:sz w:val="32"/>
+          <w:szCs w:val="32"/>
+          <w:lang w:val="es-MX"/>
+        </w:rPr>
+        <w:br/>
+      </w:r>
+      <w:r>
+        <w:rPr>
+          <w:rFonts w:asciiTheme="minorHAnsi" w:hAnsiTheme="minorHAnsi" w:cstheme="minorHAnsi"/>
+          <w:sz w:val="32"/>
+          <w:szCs w:val="32"/>
+          <w:lang w:val="es-MX"/>
+        </w:rPr>
+        <w:t xml:space="preserve">Todas las funcionalidades de Python son proporcionadas a través de bibliotecas que se encuentra en </w:t>
+      </w:r>
+      <w:proofErr w:type="spellStart"/>
+      <w:r>
+        <w:rPr>
+          <w:rFonts w:asciiTheme="minorHAnsi" w:hAnsiTheme="minorHAnsi" w:cstheme="minorHAnsi"/>
+          <w:sz w:val="32"/>
+          <w:szCs w:val="32"/>
+          <w:lang w:val="es-MX"/>
+        </w:rPr>
+        <w:t>The</w:t>
+      </w:r>
+      <w:proofErr w:type="spellEnd"/>
+      <w:r>
+        <w:rPr>
+          <w:rFonts w:asciiTheme="minorHAnsi" w:hAnsiTheme="minorHAnsi" w:cstheme="minorHAnsi"/>
+          <w:sz w:val="32"/>
+          <w:szCs w:val="32"/>
+          <w:lang w:val="es-MX"/>
+        </w:rPr>
+        <w:t xml:space="preserve"> Python Standard Library, la mayoría de estas bibliotecas son </w:t>
+      </w:r>
+      <w:proofErr w:type="spellStart"/>
+      <w:r>
+        <w:rPr>
+          <w:rFonts w:asciiTheme="minorHAnsi" w:hAnsiTheme="minorHAnsi" w:cstheme="minorHAnsi"/>
+          <w:sz w:val="32"/>
+          <w:szCs w:val="32"/>
+          <w:lang w:val="es-MX"/>
+        </w:rPr>
+        <w:t>multi-plataforma</w:t>
+      </w:r>
+      <w:proofErr w:type="spellEnd"/>
+      <w:r>
+        <w:rPr>
+          <w:rFonts w:asciiTheme="minorHAnsi" w:hAnsiTheme="minorHAnsi" w:cstheme="minorHAnsi"/>
+          <w:sz w:val="32"/>
+          <w:szCs w:val="32"/>
+          <w:lang w:val="es-MX"/>
+        </w:rPr>
+        <w:t>.</w:t>
+      </w:r>
+      <w:r>
+        <w:rPr>
+          <w:rFonts w:asciiTheme="minorHAnsi" w:hAnsiTheme="minorHAnsi" w:cstheme="minorHAnsi"/>
+          <w:sz w:val="32"/>
+          <w:szCs w:val="32"/>
+          <w:lang w:val="es-MX"/>
+        </w:rPr>
+        <w:br/>
+      </w:r>
+      <w:r>
+        <w:rPr>
+          <w:rFonts w:ascii="BookAntiqua" w:hAnsi="BookAntiqua" w:cs="BookAntiqua"/>
+          <w:b/>
+          <w:bCs/>
+          <w:color w:val="000000"/>
+          <w:kern w:val="0"/>
+          <w:sz w:val="32"/>
+          <w:szCs w:val="32"/>
+          <w:lang w:val="es-MX" w:bidi="ar-SA"/>
+        </w:rPr>
+        <w:br/>
+      </w:r>
+      <w:r>
+        <w:rPr>
+          <w:rFonts w:ascii="BookAntiqua" w:hAnsi="BookAntiqua" w:cs="BookAntiqua"/>
+          <w:b/>
+          <w:bCs/>
+          <w:color w:val="000000"/>
+          <w:kern w:val="0"/>
+          <w:sz w:val="32"/>
+          <w:szCs w:val="32"/>
+          <w:lang w:val="es-MX" w:bidi="ar-SA"/>
+        </w:rPr>
+        <w:t xml:space="preserve">Referencia del lenguaje: </w:t>
+      </w:r>
+      <w:r>
+        <w:rPr>
+          <w:rFonts w:ascii="BookAntiqua" w:hAnsi="BookAntiqua" w:cs="BookAntiqua"/>
+          <w:b/>
+          <w:bCs/>
+          <w:color w:val="0000FF"/>
+          <w:kern w:val="0"/>
+          <w:sz w:val="32"/>
+          <w:szCs w:val="32"/>
+          <w:lang w:val="es-MX" w:bidi="ar-SA"/>
+        </w:rPr>
+        <w:t>https://docs.python.org/3/reference/index.html</w:t>
+      </w:r>
     </w:p>
     <w:p>
       <w:pPr>
         <w:pStyle w:val="Standard"/>
-        <w:rPr>
-          <w:rFonts w:ascii="Calibri" w:hAnsi="Calibri"/>
-          <w:b/>
-          <w:bCs/>
-          <w:color w:val="000000"/>
-          <w:sz w:val="32"/>
-          <w:szCs w:val="32"/>
-          <w:lang w:val="es-MX"/>
-        </w:rPr>
-      </w:pPr>
-      <w:r>
-        <w:rPr>
-          <w:rFonts w:ascii="Calibri" w:hAnsi="Calibri"/>
-          <w:b/>
-          <w:bCs/>
-          <w:color w:val="000000"/>
-          <w:sz w:val="32"/>
-          <w:szCs w:val="32"/>
-          <w:lang w:val="es-MX"/>
-        </w:rPr>
-        <w:t>Conclusión:</w:t>
-      </w:r>
-    </w:p>
-    <w:p>
-      <w:pPr>
-        <w:pStyle w:val="Standard"/>
-        <w:rPr>
-          <w:rFonts w:ascii="Calibri" w:hAnsi="Calibri"/>
-          <w:b/>
-          <w:bCs/>
-          <w:color w:val="000000"/>
-          <w:sz w:val="32"/>
-          <w:szCs w:val="32"/>
-          <w:lang w:val="es-MX"/>
-        </w:rPr>
-      </w:pPr>
-    </w:p>
-    <w:p>
-      <w:pPr>
-        <w:pStyle w:val="Standard"/>
-        <w:rPr>
-          <w:rFonts w:ascii="Calibri" w:hAnsi="Calibri"/>
-          <w:b/>
-          <w:bCs/>
-          <w:color w:val="000000"/>
-          <w:sz w:val="32"/>
-          <w:szCs w:val="32"/>
-          <w:lang w:val="es-MX"/>
-        </w:rPr>
-      </w:pPr>
-      <w:r>
-        <w:rPr>
-          <w:rFonts w:ascii="Calibri" w:hAnsi="Calibri"/>
-          <w:b/>
-          <w:bCs/>
-          <w:color w:val="000000"/>
-          <w:sz w:val="32"/>
-          <w:szCs w:val="32"/>
-          <w:lang w:val="es-MX"/>
-        </w:rPr>
-        <w:t>Bibliografía:</w:t>
-      </w:r>
-    </w:p>
-    <w:p>
-      <w:pPr>
-        <w:pStyle w:val="Standard"/>
-        <w:rPr>
-          <w:rFonts w:ascii="Calibri" w:hAnsi="Calibri"/>
-          <w:b/>
-          <w:bCs/>
-          <w:color w:val="000000"/>
-          <w:sz w:val="32"/>
-          <w:szCs w:val="32"/>
-          <w:lang w:val="es-MX"/>
-        </w:rPr>
-      </w:pPr>
-    </w:p>
-    <w:p>
-      <w:pPr>
-        <w:pStyle w:val="Standard"/>
-        <w:rPr>
-          <w:lang w:val="es-MX"/>
-        </w:rPr>
-      </w:pPr>
-      <w:r>
-        <w:rPr>
-          <w:lang w:val="es-MX"/>
-        </w:rPr>
-        <w:br/>
-      </w:r>
-      <w:r>
-        <w:rPr>
-          <w:rFonts w:ascii="Helvetica" w:hAnsi="Helvetica"/>
-          <w:color w:val="000000"/>
-          <w:sz w:val="21"/>
-          <w:szCs w:val="21"/>
-          <w:shd w:val="clear" w:color="auto" w:fill="FFFFFF"/>
-          <w:lang w:val="es-MX"/>
-        </w:rPr>
-        <w:t>[1] Tutorial oficial de Python: </w:t>
-      </w:r>
-      <w:hyperlink r:id="rId8" w:history="1">
+        <w:ind w:left="720"/>
+        <w:rPr>
+          <w:rFonts w:asciiTheme="minorHAnsi" w:hAnsiTheme="minorHAnsi" w:cstheme="minorHAnsi"/>
+          <w:b/>
+          <w:bCs/>
+          <w:sz w:val="32"/>
+          <w:szCs w:val="32"/>
+          <w:lang w:val="es-MX"/>
+        </w:rPr>
+      </w:pPr>
+      <w:r>
+        <w:rPr>
+          <w:rFonts w:ascii="BookAntiqua" w:hAnsi="BookAntiqua" w:cs="BookAntiqua"/>
+          <w:b/>
+          <w:bCs/>
+          <w:color w:val="000000"/>
+          <w:kern w:val="0"/>
+          <w:sz w:val="32"/>
+          <w:szCs w:val="32"/>
+          <w:lang w:val="es-MX" w:bidi="ar-SA"/>
+        </w:rPr>
+        <w:t xml:space="preserve">Bibliotecas estándar: </w:t>
+      </w:r>
+      <w:hyperlink r:id="rId20" w:history="1">
         <w:r>
           <w:rPr>
             <w:rStyle w:val="Hyperlink"/>
-            <w:rFonts w:ascii="Helvetica" w:hAnsi="Helvetica"/>
-            <w:color w:val="0088CC"/>
-            <w:sz w:val="21"/>
-            <w:szCs w:val="21"/>
-            <w:shd w:val="clear" w:color="auto" w:fill="FFFFFF"/>
-            <w:lang w:val="es-MX"/>
+            <w:rFonts w:ascii="BookAntiqua" w:hAnsi="BookAntiqua" w:cs="BookAntiqua"/>
+            <w:b/>
+            <w:bCs/>
+            <w:kern w:val="0"/>
+            <w:sz w:val="32"/>
+            <w:szCs w:val="32"/>
+            <w:lang w:val="es-MX" w:bidi="ar-SA"/>
           </w:rPr>
-          <w:t>https://docs.python.org/3/tutorial/</w:t>
+          <w:t>https://docs.python.org/3/library/</w:t>
         </w:r>
       </w:hyperlink>
-      <w:r>
-        <w:rPr>
-          <w:rFonts w:ascii="Helvetica" w:hAnsi="Helvetica"/>
-          <w:color w:val="000000"/>
-          <w:sz w:val="21"/>
-          <w:szCs w:val="21"/>
+    </w:p>
+    <w:p>
+      <w:pPr>
+        <w:pStyle w:val="Standard"/>
+        <w:rPr>
+          <w:rFonts w:asciiTheme="minorHAnsi" w:hAnsiTheme="minorHAnsi" w:cstheme="minorHAnsi"/>
+          <w:sz w:val="32"/>
+          <w:szCs w:val="32"/>
+          <w:lang w:val="es-MX"/>
+        </w:rPr>
+      </w:pPr>
+    </w:p>
+    <w:p>
+      <w:pPr>
+        <w:pStyle w:val="Standard"/>
+        <w:rPr>
+          <w:rFonts w:asciiTheme="minorHAnsi" w:hAnsiTheme="minorHAnsi" w:cstheme="minorHAnsi"/>
+          <w:sz w:val="32"/>
+          <w:szCs w:val="32"/>
+          <w:lang w:val="es-MX"/>
+        </w:rPr>
+      </w:pPr>
+      <w:r>
+        <w:rPr>
+          <w:rFonts w:asciiTheme="minorHAnsi" w:hAnsiTheme="minorHAnsi" w:cstheme="minorHAnsi"/>
+          <w:b/>
+          <w:bCs/>
+          <w:sz w:val="32"/>
+          <w:szCs w:val="32"/>
+          <w:lang w:val="es-MX"/>
+        </w:rPr>
+        <w:t xml:space="preserve">Bibliotecas </w:t>
+      </w:r>
+      <w:proofErr w:type="spellStart"/>
+      <w:r>
+        <w:rPr>
+          <w:rFonts w:asciiTheme="minorHAnsi" w:hAnsiTheme="minorHAnsi" w:cstheme="minorHAnsi"/>
+          <w:b/>
+          <w:bCs/>
+          <w:sz w:val="32"/>
+          <w:szCs w:val="32"/>
+          <w:lang w:val="es-MX"/>
+        </w:rPr>
+        <w:t>mas</w:t>
+      </w:r>
+      <w:proofErr w:type="spellEnd"/>
+      <w:r>
+        <w:rPr>
+          <w:rFonts w:asciiTheme="minorHAnsi" w:hAnsiTheme="minorHAnsi" w:cstheme="minorHAnsi"/>
+          <w:b/>
+          <w:bCs/>
+          <w:sz w:val="32"/>
+          <w:szCs w:val="32"/>
+          <w:lang w:val="es-MX"/>
+        </w:rPr>
+        <w:t xml:space="preserve"> usadas:</w:t>
+      </w:r>
+      <w:r>
+        <w:rPr>
+          <w:rFonts w:asciiTheme="minorHAnsi" w:hAnsiTheme="minorHAnsi" w:cstheme="minorHAnsi"/>
+          <w:sz w:val="32"/>
+          <w:szCs w:val="32"/>
           <w:lang w:val="es-MX"/>
         </w:rPr>
         <w:br/>
-      </w:r>
-      <w:r>
-        <w:rPr>
-          <w:rFonts w:ascii="Helvetica" w:hAnsi="Helvetica"/>
-          <w:color w:val="000000"/>
-          <w:sz w:val="21"/>
-          <w:szCs w:val="21"/>
-          <w:shd w:val="clear" w:color="auto" w:fill="FFFFFF"/>
-          <w:lang w:val="es-MX"/>
-        </w:rPr>
-        <w:t>[2]´Gale</w:t>
+        <w:t xml:space="preserve">- </w:t>
+      </w:r>
+      <w:proofErr w:type="spellStart"/>
+      <w:r>
+        <w:rPr>
+          <w:rFonts w:asciiTheme="minorHAnsi" w:hAnsiTheme="minorHAnsi" w:cstheme="minorHAnsi"/>
+          <w:sz w:val="32"/>
+          <w:szCs w:val="32"/>
+          <w:lang w:val="es-MX"/>
+        </w:rPr>
+        <w:t>Numpy</w:t>
+      </w:r>
+      <w:proofErr w:type="spellEnd"/>
+      <w:r>
+        <w:rPr>
+          <w:rFonts w:asciiTheme="minorHAnsi" w:hAnsiTheme="minorHAnsi" w:cstheme="minorHAnsi"/>
+          <w:sz w:val="32"/>
+          <w:szCs w:val="32"/>
+          <w:lang w:val="es-MX"/>
+        </w:rPr>
+        <w:t>: Biblioteca popular, u</w:t>
+      </w:r>
+      <w:r>
+        <w:rPr>
+          <w:rFonts w:asciiTheme="minorHAnsi" w:hAnsiTheme="minorHAnsi" w:cstheme="minorHAnsi"/>
+          <w:sz w:val="32"/>
+          <w:szCs w:val="32"/>
+          <w:lang w:val="es-MX"/>
+        </w:rPr>
+        <w:t xml:space="preserve">sado para realizar operaciones con vectores o matrices de una manera eficiente. </w:t>
+      </w:r>
+      <w:r>
+        <w:rPr>
+          <w:rFonts w:asciiTheme="minorHAnsi" w:hAnsiTheme="minorHAnsi" w:cstheme="minorHAnsi"/>
+          <w:sz w:val="32"/>
+          <w:szCs w:val="32"/>
+          <w:lang w:val="es-MX"/>
+        </w:rPr>
+        <w:t xml:space="preserve">Contiene funciones de Algebra Lineal, transformadas de Fourier, </w:t>
+      </w:r>
+      <w:proofErr w:type="spellStart"/>
+      <w:r>
+        <w:rPr>
+          <w:rFonts w:asciiTheme="minorHAnsi" w:hAnsiTheme="minorHAnsi" w:cstheme="minorHAnsi"/>
+          <w:sz w:val="32"/>
+          <w:szCs w:val="32"/>
+          <w:lang w:val="es-MX"/>
+        </w:rPr>
+        <w:t>generacion</w:t>
+      </w:r>
+      <w:proofErr w:type="spellEnd"/>
+      <w:r>
+        <w:rPr>
+          <w:rFonts w:asciiTheme="minorHAnsi" w:hAnsiTheme="minorHAnsi" w:cstheme="minorHAnsi"/>
+          <w:sz w:val="32"/>
+          <w:szCs w:val="32"/>
+          <w:lang w:val="es-MX"/>
+        </w:rPr>
+        <w:t xml:space="preserve"> de </w:t>
+      </w:r>
+      <w:r>
+        <w:rPr>
+          <w:rFonts w:asciiTheme="minorHAnsi" w:hAnsiTheme="minorHAnsi" w:cstheme="minorHAnsi"/>
+          <w:sz w:val="32"/>
+          <w:szCs w:val="32"/>
+          <w:lang w:val="es-MX"/>
+        </w:rPr>
+        <w:t>números aleatorios e integración con Fortran, C y C++.</w:t>
+      </w:r>
+      <w:r>
+        <w:rPr>
+          <w:rFonts w:asciiTheme="minorHAnsi" w:hAnsiTheme="minorHAnsi" w:cstheme="minorHAnsi"/>
+          <w:sz w:val="32"/>
+          <w:szCs w:val="32"/>
+          <w:lang w:val="es-MX"/>
+        </w:rPr>
+        <w:br/>
+        <w:t>-</w:t>
+      </w:r>
+      <w:proofErr w:type="spellStart"/>
+      <w:r>
+        <w:rPr>
+          <w:rFonts w:asciiTheme="minorHAnsi" w:hAnsiTheme="minorHAnsi" w:cstheme="minorHAnsi"/>
+          <w:sz w:val="32"/>
+          <w:szCs w:val="32"/>
+          <w:lang w:val="es-MX"/>
+        </w:rPr>
+        <w:t>SciPy</w:t>
+      </w:r>
+      <w:proofErr w:type="spellEnd"/>
+      <w:r>
+        <w:rPr>
+          <w:rFonts w:asciiTheme="minorHAnsi" w:hAnsiTheme="minorHAnsi" w:cstheme="minorHAnsi"/>
+          <w:sz w:val="32"/>
+          <w:szCs w:val="32"/>
+          <w:lang w:val="es-MX"/>
+        </w:rPr>
+        <w:t xml:space="preserve">: Es una biblioteca hace uso de </w:t>
+      </w:r>
+      <w:proofErr w:type="spellStart"/>
+      <w:r>
+        <w:rPr>
+          <w:rFonts w:asciiTheme="minorHAnsi" w:hAnsiTheme="minorHAnsi" w:cstheme="minorHAnsi"/>
+          <w:sz w:val="32"/>
+          <w:szCs w:val="32"/>
+          <w:lang w:val="es-MX"/>
+        </w:rPr>
+        <w:t>Numy</w:t>
+      </w:r>
+      <w:proofErr w:type="spellEnd"/>
+      <w:r>
+        <w:rPr>
+          <w:rFonts w:asciiTheme="minorHAnsi" w:hAnsiTheme="minorHAnsi" w:cstheme="minorHAnsi"/>
+          <w:sz w:val="32"/>
+          <w:szCs w:val="32"/>
+          <w:lang w:val="es-MX"/>
+        </w:rPr>
+        <w:t xml:space="preserve"> y es utilizada para hacer operaciones </w:t>
+      </w:r>
+      <w:proofErr w:type="spellStart"/>
+      <w:r>
+        <w:rPr>
+          <w:rFonts w:asciiTheme="minorHAnsi" w:hAnsiTheme="minorHAnsi" w:cstheme="minorHAnsi"/>
+          <w:sz w:val="32"/>
+          <w:szCs w:val="32"/>
+          <w:lang w:val="es-MX"/>
+        </w:rPr>
+        <w:t>mas</w:t>
+      </w:r>
+      <w:proofErr w:type="spellEnd"/>
+      <w:r>
+        <w:rPr>
+          <w:rFonts w:asciiTheme="minorHAnsi" w:hAnsiTheme="minorHAnsi" w:cstheme="minorHAnsi"/>
+          <w:sz w:val="32"/>
+          <w:szCs w:val="32"/>
+          <w:lang w:val="es-MX"/>
+        </w:rPr>
+        <w:t xml:space="preserve"> avanzadas como transformados </w:t>
+      </w:r>
+      <w:proofErr w:type="spellStart"/>
+      <w:r>
+        <w:rPr>
+          <w:rFonts w:asciiTheme="minorHAnsi" w:hAnsiTheme="minorHAnsi" w:cstheme="minorHAnsi"/>
+          <w:sz w:val="32"/>
+          <w:szCs w:val="32"/>
+          <w:lang w:val="es-MX"/>
+        </w:rPr>
+        <w:t>discretras</w:t>
+      </w:r>
+      <w:proofErr w:type="spellEnd"/>
+      <w:r>
+        <w:rPr>
+          <w:rFonts w:asciiTheme="minorHAnsi" w:hAnsiTheme="minorHAnsi" w:cstheme="minorHAnsi"/>
+          <w:sz w:val="32"/>
+          <w:szCs w:val="32"/>
+          <w:lang w:val="es-MX"/>
+        </w:rPr>
+        <w:t xml:space="preserve"> de Fourier, Algebra Lineal, </w:t>
+      </w:r>
+      <w:proofErr w:type="spellStart"/>
+      <w:r>
+        <w:rPr>
+          <w:rFonts w:asciiTheme="minorHAnsi" w:hAnsiTheme="minorHAnsi" w:cstheme="minorHAnsi"/>
+          <w:sz w:val="32"/>
+          <w:szCs w:val="32"/>
+          <w:lang w:val="es-MX"/>
+        </w:rPr>
+        <w:t>Optimizavion</w:t>
+      </w:r>
+      <w:proofErr w:type="spellEnd"/>
+      <w:r>
+        <w:rPr>
+          <w:rFonts w:asciiTheme="minorHAnsi" w:hAnsiTheme="minorHAnsi" w:cstheme="minorHAnsi"/>
+          <w:sz w:val="32"/>
+          <w:szCs w:val="32"/>
+          <w:lang w:val="es-MX"/>
+        </w:rPr>
+        <w:t>, etc.</w:t>
+      </w:r>
+      <w:r>
+        <w:rPr>
+          <w:rFonts w:asciiTheme="minorHAnsi" w:hAnsiTheme="minorHAnsi" w:cstheme="minorHAnsi"/>
+          <w:sz w:val="32"/>
+          <w:szCs w:val="32"/>
+          <w:lang w:val="es-MX"/>
+        </w:rPr>
+        <w:br/>
+        <w:t>-</w:t>
+      </w:r>
+      <w:proofErr w:type="spellStart"/>
+      <w:r>
+        <w:rPr>
+          <w:rFonts w:asciiTheme="minorHAnsi" w:hAnsiTheme="minorHAnsi" w:cstheme="minorHAnsi"/>
+          <w:sz w:val="32"/>
+          <w:szCs w:val="32"/>
+          <w:lang w:val="es-MX"/>
+        </w:rPr>
+        <w:t>Matplotlib</w:t>
+      </w:r>
+      <w:proofErr w:type="spellEnd"/>
+      <w:r>
+        <w:rPr>
+          <w:rFonts w:asciiTheme="minorHAnsi" w:hAnsiTheme="minorHAnsi" w:cstheme="minorHAnsi"/>
+          <w:sz w:val="32"/>
+          <w:szCs w:val="32"/>
+          <w:lang w:val="es-MX"/>
+        </w:rPr>
+        <w:t xml:space="preserve">: Esta biblioteca es usada para generar una variedad de graficas en 2D y 3D, donde cada una de las configuraciones de la </w:t>
+      </w:r>
+      <w:proofErr w:type="spellStart"/>
+      <w:r>
+        <w:rPr>
+          <w:rFonts w:asciiTheme="minorHAnsi" w:hAnsiTheme="minorHAnsi" w:cstheme="minorHAnsi"/>
+          <w:sz w:val="32"/>
+          <w:szCs w:val="32"/>
+          <w:lang w:val="es-MX"/>
+        </w:rPr>
+        <w:t>grafica</w:t>
+      </w:r>
+      <w:proofErr w:type="spellEnd"/>
+      <w:r>
+        <w:rPr>
+          <w:rFonts w:asciiTheme="minorHAnsi" w:hAnsiTheme="minorHAnsi" w:cstheme="minorHAnsi"/>
+          <w:sz w:val="32"/>
+          <w:szCs w:val="32"/>
+          <w:lang w:val="es-MX"/>
+        </w:rPr>
+        <w:t xml:space="preserve"> es programable.</w:t>
+      </w:r>
+      <w:r>
+        <w:rPr>
+          <w:rFonts w:asciiTheme="minorHAnsi" w:hAnsiTheme="minorHAnsi" w:cstheme="minorHAnsi"/>
+          <w:sz w:val="32"/>
+          <w:szCs w:val="32"/>
+          <w:lang w:val="es-MX"/>
+        </w:rPr>
+        <w:br/>
+        <w:t xml:space="preserve">Se puede usar comando de </w:t>
+      </w:r>
+      <w:proofErr w:type="spellStart"/>
+      <w:r>
+        <w:rPr>
+          <w:rFonts w:asciiTheme="minorHAnsi" w:hAnsiTheme="minorHAnsi" w:cstheme="minorHAnsi"/>
+          <w:sz w:val="32"/>
+          <w:szCs w:val="32"/>
+          <w:lang w:val="es-MX"/>
+        </w:rPr>
+        <w:t>Latex</w:t>
+      </w:r>
+      <w:proofErr w:type="spellEnd"/>
+      <w:r>
+        <w:rPr>
+          <w:rFonts w:asciiTheme="minorHAnsi" w:hAnsiTheme="minorHAnsi" w:cstheme="minorHAnsi"/>
+          <w:sz w:val="32"/>
+          <w:szCs w:val="32"/>
+          <w:lang w:val="es-MX"/>
+        </w:rPr>
+        <w:t xml:space="preserve"> para agregar ecuaciones matemáticas a las </w:t>
+      </w:r>
+      <w:proofErr w:type="spellStart"/>
+      <w:r>
+        <w:rPr>
+          <w:rFonts w:asciiTheme="minorHAnsi" w:hAnsiTheme="minorHAnsi" w:cstheme="minorHAnsi"/>
+          <w:sz w:val="32"/>
+          <w:szCs w:val="32"/>
+          <w:lang w:val="es-MX"/>
+        </w:rPr>
+        <w:t>graficas</w:t>
+      </w:r>
+      <w:proofErr w:type="spellEnd"/>
+      <w:r>
+        <w:rPr>
+          <w:rFonts w:asciiTheme="minorHAnsi" w:hAnsiTheme="minorHAnsi" w:cstheme="minorHAnsi"/>
+          <w:sz w:val="32"/>
+          <w:szCs w:val="32"/>
+          <w:lang w:val="es-MX"/>
+        </w:rPr>
+        <w:t>.</w:t>
+      </w:r>
+      <w:r>
+        <w:rPr>
+          <w:rFonts w:asciiTheme="minorHAnsi" w:hAnsiTheme="minorHAnsi" w:cstheme="minorHAnsi"/>
+          <w:sz w:val="32"/>
+          <w:szCs w:val="32"/>
+          <w:lang w:val="es-MX"/>
+        </w:rPr>
+        <w:br/>
+        <w:t>-</w:t>
+      </w:r>
+      <w:proofErr w:type="spellStart"/>
+      <w:r>
+        <w:rPr>
+          <w:rFonts w:asciiTheme="minorHAnsi" w:hAnsiTheme="minorHAnsi" w:cstheme="minorHAnsi"/>
+          <w:sz w:val="32"/>
+          <w:szCs w:val="32"/>
+          <w:lang w:val="es-MX"/>
+        </w:rPr>
+        <w:t>Scikit</w:t>
+      </w:r>
+      <w:proofErr w:type="spellEnd"/>
+      <w:r>
+        <w:rPr>
+          <w:rFonts w:asciiTheme="minorHAnsi" w:hAnsiTheme="minorHAnsi" w:cstheme="minorHAnsi"/>
+          <w:sz w:val="32"/>
+          <w:szCs w:val="32"/>
+          <w:lang w:val="es-MX"/>
+        </w:rPr>
+        <w:t xml:space="preserve"> </w:t>
+      </w:r>
+      <w:proofErr w:type="spellStart"/>
+      <w:r>
+        <w:rPr>
+          <w:rFonts w:asciiTheme="minorHAnsi" w:hAnsiTheme="minorHAnsi" w:cstheme="minorHAnsi"/>
+          <w:sz w:val="32"/>
+          <w:szCs w:val="32"/>
+          <w:lang w:val="es-MX"/>
+        </w:rPr>
+        <w:t>Learn</w:t>
+      </w:r>
+      <w:proofErr w:type="spellEnd"/>
+      <w:r>
+        <w:rPr>
+          <w:rFonts w:asciiTheme="minorHAnsi" w:hAnsiTheme="minorHAnsi" w:cstheme="minorHAnsi"/>
+          <w:sz w:val="32"/>
+          <w:szCs w:val="32"/>
+          <w:lang w:val="es-MX"/>
+        </w:rPr>
+        <w:t xml:space="preserve"> (Machine </w:t>
+      </w:r>
+      <w:proofErr w:type="spellStart"/>
+      <w:r>
+        <w:rPr>
+          <w:rFonts w:asciiTheme="minorHAnsi" w:hAnsiTheme="minorHAnsi" w:cstheme="minorHAnsi"/>
+          <w:sz w:val="32"/>
+          <w:szCs w:val="32"/>
+          <w:lang w:val="es-MX"/>
+        </w:rPr>
+        <w:t>Learning</w:t>
+      </w:r>
+      <w:proofErr w:type="spellEnd"/>
+      <w:r>
+        <w:rPr>
+          <w:rFonts w:asciiTheme="minorHAnsi" w:hAnsiTheme="minorHAnsi" w:cstheme="minorHAnsi"/>
+          <w:sz w:val="32"/>
+          <w:szCs w:val="32"/>
+          <w:lang w:val="es-MX"/>
+        </w:rPr>
+        <w:t>)</w:t>
+      </w:r>
+      <w:r>
+        <w:rPr>
+          <w:rFonts w:asciiTheme="minorHAnsi" w:hAnsiTheme="minorHAnsi" w:cstheme="minorHAnsi"/>
+          <w:sz w:val="32"/>
+          <w:szCs w:val="32"/>
+          <w:lang w:val="es-MX"/>
+        </w:rPr>
+        <w:t xml:space="preserve">: Esta biblioteca esta basada en los anteriores y contiene algoritmos de aprendizaje de </w:t>
+      </w:r>
+      <w:proofErr w:type="spellStart"/>
+      <w:r>
+        <w:rPr>
+          <w:rFonts w:asciiTheme="minorHAnsi" w:hAnsiTheme="minorHAnsi" w:cstheme="minorHAnsi"/>
+          <w:sz w:val="32"/>
+          <w:szCs w:val="32"/>
+          <w:lang w:val="es-MX"/>
+        </w:rPr>
+        <w:t>maquina</w:t>
+      </w:r>
+      <w:proofErr w:type="spellEnd"/>
+      <w:r>
+        <w:rPr>
+          <w:rFonts w:asciiTheme="minorHAnsi" w:hAnsiTheme="minorHAnsi" w:cstheme="minorHAnsi"/>
+          <w:sz w:val="32"/>
+          <w:szCs w:val="32"/>
+          <w:lang w:val="es-MX"/>
+        </w:rPr>
+        <w:t xml:space="preserve">, reconocimiento de patrones y estadísticas para realizar clasificación, regresión, </w:t>
+      </w:r>
+      <w:proofErr w:type="spellStart"/>
+      <w:r>
+        <w:rPr>
+          <w:rFonts w:asciiTheme="minorHAnsi" w:hAnsiTheme="minorHAnsi" w:cstheme="minorHAnsi"/>
+          <w:sz w:val="32"/>
+          <w:szCs w:val="32"/>
+          <w:lang w:val="es-MX"/>
+        </w:rPr>
+        <w:t>clustering</w:t>
+      </w:r>
+      <w:proofErr w:type="spellEnd"/>
+      <w:r>
+        <w:rPr>
+          <w:rFonts w:asciiTheme="minorHAnsi" w:hAnsiTheme="minorHAnsi" w:cstheme="minorHAnsi"/>
+          <w:sz w:val="32"/>
+          <w:szCs w:val="32"/>
+          <w:lang w:val="es-MX"/>
+        </w:rPr>
+        <w:t>, etc.</w:t>
+      </w:r>
+    </w:p>
+    <w:p>
+      <w:pPr>
+        <w:pStyle w:val="Standard"/>
+        <w:rPr>
+          <w:rFonts w:ascii="Calibri" w:hAnsi="Calibri"/>
+          <w:color w:val="000000"/>
+          <w:sz w:val="32"/>
+          <w:szCs w:val="32"/>
+          <w:lang w:val="es-MX"/>
+        </w:rPr>
+      </w:pPr>
+      <w:r>
+        <w:rPr>
+          <w:rFonts w:ascii="Calibri" w:hAnsi="Calibri"/>
+          <w:b/>
+          <w:bCs/>
+          <w:color w:val="000000"/>
+          <w:sz w:val="40"/>
+          <w:szCs w:val="40"/>
+          <w:lang w:val="es-MX"/>
+        </w:rPr>
+        <w:br/>
+      </w:r>
+      <w:r>
+        <w:rPr>
+          <w:rFonts w:ascii="Calibri" w:hAnsi="Calibri"/>
+          <w:color w:val="000000"/>
+          <w:sz w:val="32"/>
+          <w:szCs w:val="32"/>
+          <w:lang w:val="es-MX"/>
+        </w:rPr>
+        <w:t>-Pandas (</w:t>
+      </w:r>
+      <w:proofErr w:type="spellStart"/>
+      <w:r>
+        <w:rPr>
+          <w:rFonts w:ascii="Calibri" w:hAnsi="Calibri"/>
+          <w:color w:val="000000"/>
+          <w:sz w:val="32"/>
+          <w:szCs w:val="32"/>
+          <w:lang w:val="es-MX"/>
+        </w:rPr>
+        <w:t>Manipulacion</w:t>
+      </w:r>
+      <w:proofErr w:type="spellEnd"/>
+      <w:r>
+        <w:rPr>
+          <w:rFonts w:ascii="Calibri" w:hAnsi="Calibri"/>
+          <w:color w:val="000000"/>
+          <w:sz w:val="32"/>
+          <w:szCs w:val="32"/>
+          <w:lang w:val="es-MX"/>
+        </w:rPr>
+        <w:t xml:space="preserve"> de datos):</w:t>
+      </w:r>
+      <w:r>
+        <w:rPr>
+          <w:rFonts w:ascii="Calibri" w:hAnsi="Calibri"/>
+          <w:color w:val="000000"/>
+          <w:sz w:val="32"/>
+          <w:szCs w:val="32"/>
+          <w:lang w:val="es-MX"/>
+        </w:rPr>
+        <w:br/>
+        <w:t xml:space="preserve">Esta biblioteca es utilizada para manipulación </w:t>
+      </w:r>
+      <w:r>
+        <w:rPr>
+          <w:rFonts w:ascii="Calibri" w:hAnsi="Calibri"/>
+          <w:color w:val="000000"/>
+          <w:sz w:val="32"/>
+          <w:szCs w:val="32"/>
+          <w:lang w:val="es-MX"/>
+        </w:rPr>
+        <w:t xml:space="preserve">de datos, contiene estructuras de datos llamadas data </w:t>
+      </w:r>
+      <w:proofErr w:type="spellStart"/>
+      <w:r>
+        <w:rPr>
+          <w:rFonts w:ascii="Calibri" w:hAnsi="Calibri"/>
+          <w:color w:val="000000"/>
+          <w:sz w:val="32"/>
+          <w:szCs w:val="32"/>
+          <w:lang w:val="es-MX"/>
+        </w:rPr>
+        <w:t>frames</w:t>
+      </w:r>
+      <w:proofErr w:type="spellEnd"/>
+      <w:r>
+        <w:rPr>
+          <w:rFonts w:ascii="Calibri" w:hAnsi="Calibri"/>
+          <w:color w:val="000000"/>
+          <w:sz w:val="32"/>
+          <w:szCs w:val="32"/>
+          <w:lang w:val="es-MX"/>
+        </w:rPr>
+        <w:t xml:space="preserve"> que se asemejan a las hojas de calculo y a los cuales se le puede aplicar una gran cantidad de funciones.</w:t>
+      </w:r>
+    </w:p>
+    <w:p>
+      <w:pPr>
+        <w:pStyle w:val="Standard"/>
+        <w:rPr>
+          <w:rFonts w:ascii="Calibri" w:hAnsi="Calibri"/>
+          <w:color w:val="000000"/>
+          <w:sz w:val="32"/>
+          <w:szCs w:val="32"/>
+          <w:lang w:val="es-MX"/>
+        </w:rPr>
+      </w:pPr>
+      <w:r>
+        <w:rPr>
+          <w:rFonts w:ascii="Calibri" w:hAnsi="Calibri"/>
+          <w:noProof/>
+          <w:color w:val="000000"/>
+          <w:sz w:val="32"/>
+          <w:szCs w:val="32"/>
+          <w:lang w:val="es-MX"/>
+        </w:rPr>
+        <w:lastRenderedPageBreak/>
+        <w:drawing>
+          <wp:inline distT="0" distB="0" distL="0" distR="0" wp14:anchorId="52B2547C" wp14:editId="4C6F6CF3">
+            <wp:extent cx="6623685" cy="3725545"/>
+            <wp:effectExtent l="0" t="0" r="5715" b="8255"/>
+            <wp:docPr id="15" name="Picture 15" descr="A screenshot of a computer screen&#10;&#10;Description automatically generated"/>
+            <wp:cNvGraphicFramePr>
+              <a:graphicFrameLocks xmlns:a="http://schemas.openxmlformats.org/drawingml/2006/main" noChangeAspect="1"/>
+            </wp:cNvGraphicFramePr>
+            <a:graphic xmlns:a="http://schemas.openxmlformats.org/drawingml/2006/main">
+              <a:graphicData uri="http://schemas.openxmlformats.org/drawingml/2006/picture">
+                <pic:pic xmlns:pic="http://schemas.openxmlformats.org/drawingml/2006/picture">
+                  <pic:nvPicPr>
+                    <pic:cNvPr id="15" name="codigo 10 biblioteca 1.png"/>
+                    <pic:cNvPicPr/>
+                  </pic:nvPicPr>
+                  <pic:blipFill>
+                    <a:blip r:embed="rId21" cstate="print">
+                      <a:extLst>
+                        <a:ext uri="{28A0092B-C50C-407E-A947-70E740481C1C}">
+                          <a14:useLocalDpi xmlns:a14="http://schemas.microsoft.com/office/drawing/2010/main" val="0"/>
+                        </a:ext>
+                      </a:extLst>
+                    </a:blip>
+                    <a:stretch>
+                      <a:fillRect/>
+                    </a:stretch>
+                  </pic:blipFill>
+                  <pic:spPr>
+                    <a:xfrm>
+                      <a:off x="0" y="0"/>
+                      <a:ext cx="6623685" cy="3725545"/>
+                    </a:xfrm>
+                    <a:prstGeom prst="rect">
+                      <a:avLst/>
+                    </a:prstGeom>
+                  </pic:spPr>
+                </pic:pic>
+              </a:graphicData>
+            </a:graphic>
+          </wp:inline>
+        </w:drawing>
+      </w:r>
+      <w:r>
+        <w:rPr>
+          <w:rFonts w:ascii="Calibri" w:hAnsi="Calibri"/>
+          <w:noProof/>
+          <w:color w:val="000000"/>
+          <w:sz w:val="32"/>
+          <w:szCs w:val="32"/>
+          <w:lang w:val="es-MX"/>
+        </w:rPr>
+        <w:drawing>
+          <wp:inline distT="0" distB="0" distL="0" distR="0" wp14:anchorId="0876AA61" wp14:editId="6B650168">
+            <wp:extent cx="6623685" cy="1694180"/>
+            <wp:effectExtent l="0" t="0" r="5715" b="1270"/>
+            <wp:docPr id="16" name="Picture 16" descr="A screenshot of a computer screen&#10;&#10;Description automatically generated"/>
+            <wp:cNvGraphicFramePr>
+              <a:graphicFrameLocks xmlns:a="http://schemas.openxmlformats.org/drawingml/2006/main" noChangeAspect="1"/>
+            </wp:cNvGraphicFramePr>
+            <a:graphic xmlns:a="http://schemas.openxmlformats.org/drawingml/2006/main">
+              <a:graphicData uri="http://schemas.openxmlformats.org/drawingml/2006/picture">
+                <pic:pic xmlns:pic="http://schemas.openxmlformats.org/drawingml/2006/picture">
+                  <pic:nvPicPr>
+                    <pic:cNvPr id="16" name="codigo 10 biblioteca 2.png"/>
+                    <pic:cNvPicPr/>
+                  </pic:nvPicPr>
+                  <pic:blipFill>
+                    <a:blip r:embed="rId22" cstate="print">
+                      <a:extLst>
+                        <a:ext uri="{28A0092B-C50C-407E-A947-70E740481C1C}">
+                          <a14:useLocalDpi xmlns:a14="http://schemas.microsoft.com/office/drawing/2010/main" val="0"/>
+                        </a:ext>
+                      </a:extLst>
+                    </a:blip>
+                    <a:stretch>
+                      <a:fillRect/>
+                    </a:stretch>
+                  </pic:blipFill>
+                  <pic:spPr>
+                    <a:xfrm>
+                      <a:off x="0" y="0"/>
+                      <a:ext cx="6623685" cy="1694180"/>
+                    </a:xfrm>
+                    <a:prstGeom prst="rect">
+                      <a:avLst/>
+                    </a:prstGeom>
+                  </pic:spPr>
+                </pic:pic>
+              </a:graphicData>
+            </a:graphic>
+          </wp:inline>
+        </w:drawing>
+      </w:r>
+      <w:r>
+        <w:rPr>
+          <w:rFonts w:ascii="Calibri" w:hAnsi="Calibri"/>
+          <w:color w:val="000000"/>
+          <w:sz w:val="32"/>
+          <w:szCs w:val="32"/>
+          <w:lang w:val="es-MX"/>
+        </w:rPr>
+        <w:br/>
+      </w:r>
+      <w:r>
+        <w:rPr>
+          <w:rFonts w:ascii="Calibri" w:hAnsi="Calibri"/>
+          <w:color w:val="000000"/>
+          <w:sz w:val="32"/>
+          <w:szCs w:val="32"/>
+          <w:lang w:val="es-MX"/>
+        </w:rPr>
+        <w:br/>
+      </w:r>
+      <w:proofErr w:type="spellStart"/>
+      <w:r>
+        <w:rPr>
+          <w:rFonts w:ascii="Calibri" w:hAnsi="Calibri"/>
+          <w:b/>
+          <w:bCs/>
+          <w:color w:val="000000"/>
+          <w:sz w:val="40"/>
+          <w:szCs w:val="40"/>
+          <w:lang w:val="es-MX"/>
+        </w:rPr>
+        <w:t>Graficacion</w:t>
+      </w:r>
+      <w:proofErr w:type="spellEnd"/>
+      <w:r>
+        <w:rPr>
+          <w:rFonts w:ascii="Calibri" w:hAnsi="Calibri"/>
+          <w:b/>
+          <w:bCs/>
+          <w:color w:val="000000"/>
+          <w:sz w:val="40"/>
+          <w:szCs w:val="40"/>
+          <w:lang w:val="es-MX"/>
+        </w:rPr>
+        <w:t>:</w:t>
+      </w:r>
+      <w:r>
+        <w:rPr>
+          <w:rFonts w:ascii="Calibri" w:hAnsi="Calibri"/>
+          <w:b/>
+          <w:bCs/>
+          <w:color w:val="000000"/>
+          <w:sz w:val="40"/>
+          <w:szCs w:val="40"/>
+          <w:lang w:val="es-MX"/>
+        </w:rPr>
+        <w:br/>
+      </w:r>
+      <w:r>
+        <w:rPr>
+          <w:rFonts w:ascii="Calibri" w:hAnsi="Calibri"/>
+          <w:b/>
+          <w:bCs/>
+          <w:color w:val="000000"/>
+          <w:sz w:val="32"/>
+          <w:szCs w:val="32"/>
+          <w:lang w:val="es-MX"/>
+        </w:rPr>
+        <w:br/>
+      </w:r>
+      <w:proofErr w:type="spellStart"/>
+      <w:r>
+        <w:rPr>
+          <w:rFonts w:ascii="Calibri" w:hAnsi="Calibri"/>
+          <w:color w:val="000000"/>
+          <w:sz w:val="32"/>
+          <w:szCs w:val="32"/>
+          <w:lang w:val="es-MX"/>
+        </w:rPr>
+        <w:t>Matplotlib</w:t>
+      </w:r>
+      <w:proofErr w:type="spellEnd"/>
+      <w:r>
+        <w:rPr>
+          <w:rFonts w:ascii="Calibri" w:hAnsi="Calibri"/>
+          <w:color w:val="000000"/>
+          <w:sz w:val="32"/>
+          <w:szCs w:val="32"/>
+          <w:lang w:val="es-MX"/>
+        </w:rPr>
+        <w:t xml:space="preserve"> es una biblioteca usada para generar graficas en 2D Y 3D, donde cada una de las configuraciones de la </w:t>
+      </w:r>
+      <w:proofErr w:type="spellStart"/>
+      <w:r>
+        <w:rPr>
+          <w:rFonts w:ascii="Calibri" w:hAnsi="Calibri"/>
+          <w:color w:val="000000"/>
+          <w:sz w:val="32"/>
+          <w:szCs w:val="32"/>
+          <w:lang w:val="es-MX"/>
+        </w:rPr>
+        <w:t>grafica</w:t>
+      </w:r>
+      <w:proofErr w:type="spellEnd"/>
+      <w:r>
+        <w:rPr>
+          <w:rFonts w:ascii="Calibri" w:hAnsi="Calibri"/>
+          <w:color w:val="000000"/>
+          <w:sz w:val="32"/>
+          <w:szCs w:val="32"/>
+          <w:lang w:val="es-MX"/>
+        </w:rPr>
+        <w:t xml:space="preserve"> es programable. En el siguiente ejemplo se </w:t>
+      </w:r>
+      <w:proofErr w:type="gramStart"/>
+      <w:r>
+        <w:rPr>
+          <w:rFonts w:ascii="Calibri" w:hAnsi="Calibri"/>
+          <w:color w:val="000000"/>
+          <w:sz w:val="32"/>
+          <w:szCs w:val="32"/>
+          <w:lang w:val="es-MX"/>
+        </w:rPr>
+        <w:t>mostrara</w:t>
+      </w:r>
+      <w:proofErr w:type="gramEnd"/>
+      <w:r>
+        <w:rPr>
+          <w:rFonts w:ascii="Calibri" w:hAnsi="Calibri"/>
+          <w:color w:val="000000"/>
+          <w:sz w:val="32"/>
+          <w:szCs w:val="32"/>
+          <w:lang w:val="es-MX"/>
+        </w:rPr>
+        <w:t xml:space="preserve"> la configuración básica de una </w:t>
+      </w:r>
+      <w:proofErr w:type="spellStart"/>
+      <w:r>
+        <w:rPr>
+          <w:rFonts w:ascii="Calibri" w:hAnsi="Calibri"/>
+          <w:color w:val="000000"/>
+          <w:sz w:val="32"/>
+          <w:szCs w:val="32"/>
+          <w:lang w:val="es-MX"/>
+        </w:rPr>
+        <w:t>grafica</w:t>
+      </w:r>
+      <w:proofErr w:type="spellEnd"/>
+      <w:r>
+        <w:rPr>
+          <w:rFonts w:ascii="Calibri" w:hAnsi="Calibri"/>
+          <w:color w:val="000000"/>
+          <w:sz w:val="32"/>
+          <w:szCs w:val="32"/>
+          <w:lang w:val="es-MX"/>
+        </w:rPr>
+        <w:t>.</w:t>
+      </w:r>
+      <w:r>
+        <w:rPr>
+          <w:rFonts w:ascii="Calibri" w:hAnsi="Calibri"/>
+          <w:color w:val="000000"/>
+          <w:sz w:val="32"/>
+          <w:szCs w:val="32"/>
+          <w:lang w:val="es-MX"/>
+        </w:rPr>
+        <w:br/>
+      </w:r>
+      <w:r>
+        <w:rPr>
+          <w:rFonts w:ascii="Calibri" w:hAnsi="Calibri"/>
+          <w:color w:val="000000"/>
+          <w:sz w:val="32"/>
+          <w:szCs w:val="32"/>
+          <w:lang w:val="es-MX"/>
+        </w:rPr>
+        <w:br/>
+      </w:r>
+      <w:proofErr w:type="spellStart"/>
+      <w:r>
+        <w:rPr>
+          <w:rFonts w:ascii="Calibri" w:hAnsi="Calibri"/>
+          <w:b/>
+          <w:bCs/>
+          <w:color w:val="000000"/>
+          <w:sz w:val="40"/>
+          <w:szCs w:val="40"/>
+          <w:lang w:val="es-MX"/>
+        </w:rPr>
+        <w:t>Ejecucion</w:t>
+      </w:r>
+      <w:proofErr w:type="spellEnd"/>
+      <w:r>
+        <w:rPr>
+          <w:rFonts w:ascii="Calibri" w:hAnsi="Calibri"/>
+          <w:b/>
+          <w:bCs/>
+          <w:color w:val="000000"/>
+          <w:sz w:val="40"/>
+          <w:szCs w:val="40"/>
+          <w:lang w:val="es-MX"/>
+        </w:rPr>
+        <w:t xml:space="preserve"> desde ventana de comandos:</w:t>
+      </w:r>
+      <w:r>
+        <w:rPr>
+          <w:rFonts w:ascii="Calibri" w:hAnsi="Calibri"/>
+          <w:b/>
+          <w:bCs/>
+          <w:color w:val="000000"/>
+          <w:sz w:val="40"/>
+          <w:szCs w:val="40"/>
+          <w:lang w:val="es-MX"/>
+        </w:rPr>
+        <w:br/>
+      </w:r>
+      <w:r>
+        <w:rPr>
+          <w:rFonts w:ascii="Calibri" w:hAnsi="Calibri"/>
+          <w:b/>
+          <w:bCs/>
+          <w:color w:val="000000"/>
+          <w:sz w:val="40"/>
+          <w:szCs w:val="40"/>
+          <w:lang w:val="es-MX"/>
+        </w:rPr>
+        <w:br/>
+      </w:r>
+      <w:r>
+        <w:rPr>
+          <w:rFonts w:ascii="Calibri" w:hAnsi="Calibri"/>
+          <w:color w:val="000000"/>
+          <w:sz w:val="32"/>
+          <w:szCs w:val="32"/>
+          <w:lang w:val="es-MX"/>
+        </w:rPr>
+        <w:t>Todo el código que se ha visto hasta el momento puede ser guardado en archivos de texto plano con la extensión ‘.</w:t>
+      </w:r>
+      <w:proofErr w:type="spellStart"/>
+      <w:r>
+        <w:rPr>
+          <w:rFonts w:ascii="Calibri" w:hAnsi="Calibri"/>
+          <w:color w:val="000000"/>
+          <w:sz w:val="32"/>
+          <w:szCs w:val="32"/>
+          <w:lang w:val="es-MX"/>
+        </w:rPr>
+        <w:t>py</w:t>
+      </w:r>
+      <w:proofErr w:type="spellEnd"/>
+      <w:r>
+        <w:rPr>
+          <w:rFonts w:ascii="Calibri" w:hAnsi="Calibri"/>
+          <w:color w:val="000000"/>
+          <w:sz w:val="32"/>
+          <w:szCs w:val="32"/>
+          <w:lang w:val="es-MX"/>
+        </w:rPr>
+        <w:t>’.</w:t>
+      </w:r>
+      <w:r>
+        <w:rPr>
+          <w:rFonts w:ascii="Calibri" w:hAnsi="Calibri"/>
+          <w:color w:val="000000"/>
+          <w:sz w:val="32"/>
+          <w:szCs w:val="32"/>
+          <w:lang w:val="es-MX"/>
+        </w:rPr>
+        <w:br/>
+        <w:t>Para ejecutarlo desde la ventana de comandos se escribe el comando:</w:t>
+      </w:r>
+      <w:r>
+        <w:rPr>
+          <w:rFonts w:ascii="Calibri" w:hAnsi="Calibri"/>
+          <w:color w:val="000000"/>
+          <w:sz w:val="32"/>
+          <w:szCs w:val="32"/>
+          <w:lang w:val="es-MX"/>
+        </w:rPr>
+        <w:br/>
+      </w:r>
+      <w:r>
+        <w:rPr>
+          <w:rFonts w:ascii="Calibri" w:hAnsi="Calibri"/>
+          <w:color w:val="000000"/>
+          <w:sz w:val="32"/>
+          <w:szCs w:val="32"/>
+          <w:lang w:val="es-MX"/>
+        </w:rPr>
+        <w:tab/>
+      </w:r>
+      <w:r>
+        <w:rPr>
+          <w:rFonts w:ascii="Calibri" w:hAnsi="Calibri"/>
+          <w:color w:val="000000"/>
+          <w:sz w:val="32"/>
+          <w:szCs w:val="32"/>
+          <w:lang w:val="es-MX"/>
+        </w:rPr>
+        <w:br/>
+        <w:t>-Python nombre_archivo.py</w:t>
+      </w:r>
+    </w:p>
+    <w:p>
+      <w:pPr>
+        <w:pStyle w:val="Standard"/>
+        <w:rPr>
+          <w:rFonts w:ascii="Calibri" w:hAnsi="Calibri"/>
+          <w:color w:val="000000"/>
+          <w:sz w:val="32"/>
+          <w:szCs w:val="32"/>
+          <w:lang w:val="es-MX"/>
+        </w:rPr>
+      </w:pPr>
+      <w:r>
+        <w:rPr>
+          <w:rFonts w:ascii="Calibri" w:hAnsi="Calibri"/>
+          <w:color w:val="000000"/>
+          <w:sz w:val="32"/>
+          <w:szCs w:val="32"/>
+          <w:lang w:val="es-MX"/>
+        </w:rPr>
+        <w:br/>
+      </w:r>
+      <w:r>
+        <w:rPr>
+          <w:rFonts w:ascii="Calibri" w:hAnsi="Calibri"/>
+          <w:b/>
+          <w:bCs/>
+          <w:color w:val="000000"/>
+          <w:sz w:val="32"/>
+          <w:szCs w:val="32"/>
+          <w:lang w:val="es-MX"/>
+        </w:rPr>
+        <w:lastRenderedPageBreak/>
+        <w:t>Entrada de datos:</w:t>
+      </w:r>
+      <w:r>
+        <w:rPr>
+          <w:rFonts w:ascii="Calibri" w:hAnsi="Calibri"/>
+          <w:b/>
+          <w:bCs/>
+          <w:color w:val="000000"/>
+          <w:sz w:val="32"/>
+          <w:szCs w:val="32"/>
+          <w:lang w:val="es-MX"/>
+        </w:rPr>
+        <w:br/>
+      </w:r>
+      <w:r>
+        <w:rPr>
+          <w:rFonts w:ascii="Calibri" w:hAnsi="Calibri"/>
+          <w:color w:val="000000"/>
+          <w:sz w:val="32"/>
+          <w:szCs w:val="32"/>
+          <w:lang w:val="es-MX"/>
+        </w:rPr>
+        <w:br/>
+        <w:t>Al igual que en otros lenguajes, también se puede se le puede pedir al usuario que introduzca ciertos datos de entrada cuando se ejecute un programa.</w:t>
+      </w:r>
+      <w:r>
+        <w:rPr>
+          <w:rFonts w:ascii="Calibri" w:hAnsi="Calibri"/>
+          <w:color w:val="000000"/>
+          <w:sz w:val="32"/>
+          <w:szCs w:val="32"/>
+          <w:lang w:val="es-MX"/>
+        </w:rPr>
+        <w:br/>
+        <w:t xml:space="preserve">Esto no se puede hacer desde la notebook, ya que los datos se introducen en las celdas que se van agregando a lo largo de la </w:t>
+      </w:r>
+      <w:proofErr w:type="spellStart"/>
+      <w:r>
+        <w:rPr>
+          <w:rFonts w:ascii="Calibri" w:hAnsi="Calibri"/>
+          <w:color w:val="000000"/>
+          <w:sz w:val="32"/>
+          <w:szCs w:val="32"/>
+          <w:lang w:val="es-MX"/>
+        </w:rPr>
+        <w:t>pagina</w:t>
+      </w:r>
+      <w:proofErr w:type="spellEnd"/>
+      <w:r>
+        <w:rPr>
+          <w:rFonts w:ascii="Calibri" w:hAnsi="Calibri"/>
+          <w:color w:val="000000"/>
+          <w:sz w:val="32"/>
+          <w:szCs w:val="32"/>
+          <w:lang w:val="es-MX"/>
+        </w:rPr>
+        <w:t>, tal y como se ha venido manejando hasta ahora. Como ejemplo se va a ejecutar el archivo lectura_datos.py desde una ventana de comandos.</w:t>
+      </w:r>
+      <w:r>
+        <w:rPr>
+          <w:rFonts w:ascii="Calibri" w:hAnsi="Calibri"/>
+          <w:color w:val="000000"/>
+          <w:sz w:val="32"/>
+          <w:szCs w:val="32"/>
+          <w:lang w:val="es-MX"/>
+        </w:rPr>
+        <w:br/>
+      </w:r>
+      <w:r>
+        <w:rPr>
+          <w:rFonts w:ascii="Calibri" w:hAnsi="Calibri"/>
+          <w:color w:val="000000"/>
+          <w:sz w:val="32"/>
+          <w:szCs w:val="32"/>
+          <w:lang w:val="es-MX"/>
+        </w:rPr>
+        <w:br/>
+        <w:t xml:space="preserve">    Python lectura_datos.py</w:t>
+      </w:r>
+      <w:r>
+        <w:rPr>
+          <w:rFonts w:ascii="Calibri" w:hAnsi="Calibri"/>
+          <w:color w:val="000000"/>
+          <w:sz w:val="32"/>
+          <w:szCs w:val="32"/>
+          <w:lang w:val="es-MX"/>
+        </w:rPr>
+        <w:br/>
+      </w:r>
+      <w:r>
+        <w:rPr>
+          <w:rFonts w:ascii="Calibri" w:hAnsi="Calibri"/>
+          <w:color w:val="000000"/>
+          <w:sz w:val="32"/>
+          <w:szCs w:val="32"/>
+          <w:lang w:val="es-MX"/>
+        </w:rPr>
+        <w:br/>
+        <w:t>Al momento de ejecutar el programa, se va a pedir al usuario que introduzca su nombre, esto se logra con el siguiente código:</w:t>
+      </w:r>
+      <w:r>
+        <w:rPr>
+          <w:rFonts w:ascii="Calibri" w:hAnsi="Calibri"/>
+          <w:color w:val="000000"/>
+          <w:sz w:val="32"/>
+          <w:szCs w:val="32"/>
+          <w:lang w:val="es-MX"/>
+        </w:rPr>
+        <w:br/>
+      </w:r>
+      <w:r>
+        <w:rPr>
+          <w:rFonts w:ascii="Calibri" w:hAnsi="Calibri"/>
+          <w:color w:val="000000"/>
+          <w:sz w:val="32"/>
+          <w:szCs w:val="32"/>
+          <w:lang w:val="es-MX"/>
+        </w:rPr>
+        <w:br/>
+      </w:r>
+      <w:r>
+        <w:rPr>
+          <w:rFonts w:ascii="Calibri" w:hAnsi="Calibri"/>
+          <w:b/>
+          <w:bCs/>
+          <w:color w:val="000000"/>
+          <w:sz w:val="28"/>
+          <w:szCs w:val="28"/>
+          <w:lang w:val="es-MX"/>
+        </w:rPr>
+        <w:t xml:space="preserve">   </w:t>
+      </w:r>
+      <w:r>
+        <w:rPr>
+          <w:rFonts w:ascii="Calibri" w:hAnsi="Calibri"/>
+          <w:b/>
+          <w:bCs/>
+          <w:color w:val="000000"/>
+          <w:sz w:val="28"/>
+          <w:szCs w:val="28"/>
+          <w:lang w:val="es-MX"/>
+        </w:rPr>
+        <w:t>#Se pide el nombre al usuario</w:t>
+      </w:r>
+    </w:p>
+    <w:p>
+      <w:pPr>
+        <w:pStyle w:val="Standard"/>
+        <w:rPr>
+          <w:rFonts w:ascii="Calibri" w:hAnsi="Calibri"/>
+          <w:b/>
+          <w:bCs/>
+          <w:color w:val="000000"/>
+          <w:sz w:val="28"/>
+          <w:szCs w:val="28"/>
+          <w:lang w:val="es-MX"/>
+        </w:rPr>
+      </w:pPr>
+      <w:r>
+        <w:rPr>
+          <w:rFonts w:ascii="Calibri" w:hAnsi="Calibri"/>
+          <w:b/>
+          <w:bCs/>
+          <w:color w:val="000000"/>
+          <w:sz w:val="28"/>
+          <w:szCs w:val="28"/>
+          <w:lang w:val="es-MX"/>
+        </w:rPr>
+        <w:t xml:space="preserve">    </w:t>
+      </w:r>
+      <w:proofErr w:type="spellStart"/>
+      <w:r>
+        <w:rPr>
+          <w:rFonts w:ascii="Calibri" w:hAnsi="Calibri"/>
+          <w:b/>
+          <w:bCs/>
+          <w:color w:val="000000"/>
+          <w:sz w:val="28"/>
+          <w:szCs w:val="28"/>
+          <w:lang w:val="es-MX"/>
+        </w:rPr>
+        <w:t>print</w:t>
+      </w:r>
+      <w:proofErr w:type="spellEnd"/>
+      <w:r>
+        <w:rPr>
+          <w:rFonts w:ascii="Calibri" w:hAnsi="Calibri"/>
+          <w:b/>
+          <w:bCs/>
+          <w:color w:val="000000"/>
+          <w:sz w:val="28"/>
+          <w:szCs w:val="28"/>
+          <w:lang w:val="es-MX"/>
+        </w:rPr>
+        <w:t xml:space="preserve"> ("Hola, ¿cómo te llamas?")</w:t>
+      </w:r>
+    </w:p>
+    <w:p>
+      <w:pPr>
+        <w:pStyle w:val="Standard"/>
+        <w:rPr>
+          <w:rFonts w:ascii="Calibri" w:hAnsi="Calibri"/>
+          <w:b/>
+          <w:bCs/>
+          <w:color w:val="000000"/>
+          <w:sz w:val="28"/>
+          <w:szCs w:val="28"/>
+          <w:lang w:val="es-MX"/>
+        </w:rPr>
+      </w:pPr>
+      <w:r>
+        <w:rPr>
+          <w:rFonts w:ascii="Calibri" w:hAnsi="Calibri"/>
+          <w:b/>
+          <w:bCs/>
+          <w:color w:val="000000"/>
+          <w:sz w:val="28"/>
+          <w:szCs w:val="28"/>
+          <w:lang w:val="es-MX"/>
+        </w:rPr>
+        <w:t xml:space="preserve">   </w:t>
+      </w:r>
+      <w:r>
+        <w:rPr>
+          <w:rFonts w:ascii="Calibri" w:hAnsi="Calibri"/>
+          <w:b/>
+          <w:bCs/>
+          <w:color w:val="000000"/>
+          <w:sz w:val="28"/>
+          <w:szCs w:val="28"/>
+          <w:lang w:val="es-MX"/>
+        </w:rPr>
+        <w:t>#Se leen los datos introducidos por el usuario y se asignan a la variable nombre</w:t>
+      </w:r>
+    </w:p>
+    <w:p>
+      <w:pPr>
+        <w:pStyle w:val="Standard"/>
+        <w:rPr>
+          <w:rFonts w:ascii="Calibri" w:hAnsi="Calibri"/>
+          <w:b/>
+          <w:bCs/>
+          <w:color w:val="000000"/>
+          <w:sz w:val="28"/>
+          <w:szCs w:val="28"/>
+          <w:lang w:val="es-MX"/>
+        </w:rPr>
+      </w:pPr>
+      <w:r>
+        <w:rPr>
+          <w:rFonts w:ascii="Calibri" w:hAnsi="Calibri"/>
+          <w:b/>
+          <w:bCs/>
+          <w:color w:val="000000"/>
+          <w:sz w:val="28"/>
+          <w:szCs w:val="28"/>
+          <w:lang w:val="es-MX"/>
+        </w:rPr>
+        <w:t xml:space="preserve">    </w:t>
+      </w:r>
+      <w:r>
+        <w:rPr>
+          <w:rFonts w:ascii="Calibri" w:hAnsi="Calibri"/>
+          <w:b/>
+          <w:bCs/>
+          <w:color w:val="000000"/>
+          <w:sz w:val="28"/>
+          <w:szCs w:val="28"/>
+          <w:lang w:val="es-MX"/>
+        </w:rPr>
+        <w:t xml:space="preserve">nombre = </w:t>
+      </w:r>
+      <w:proofErr w:type="gramStart"/>
+      <w:r>
+        <w:rPr>
+          <w:rFonts w:ascii="Calibri" w:hAnsi="Calibri"/>
+          <w:b/>
+          <w:bCs/>
+          <w:color w:val="000000"/>
+          <w:sz w:val="28"/>
+          <w:szCs w:val="28"/>
+          <w:lang w:val="es-MX"/>
+        </w:rPr>
+        <w:t>input(</w:t>
+      </w:r>
+      <w:proofErr w:type="gramEnd"/>
+      <w:r>
+        <w:rPr>
+          <w:rFonts w:ascii="Calibri" w:hAnsi="Calibri"/>
+          <w:b/>
+          <w:bCs/>
+          <w:color w:val="000000"/>
+          <w:sz w:val="28"/>
+          <w:szCs w:val="28"/>
+          <w:lang w:val="es-MX"/>
+        </w:rPr>
+        <w:t>)</w:t>
+      </w:r>
+    </w:p>
+    <w:p>
+      <w:pPr>
+        <w:pStyle w:val="Standard"/>
+        <w:rPr>
+          <w:rFonts w:ascii="Calibri" w:hAnsi="Calibri"/>
+          <w:b/>
+          <w:bCs/>
+          <w:color w:val="000000"/>
+          <w:sz w:val="28"/>
+          <w:szCs w:val="28"/>
+          <w:lang w:val="es-MX"/>
+        </w:rPr>
+      </w:pPr>
+      <w:r>
+        <w:rPr>
+          <w:rFonts w:ascii="Calibri" w:hAnsi="Calibri"/>
+          <w:b/>
+          <w:bCs/>
+          <w:color w:val="000000"/>
+          <w:sz w:val="28"/>
+          <w:szCs w:val="28"/>
+          <w:lang w:val="es-MX"/>
+        </w:rPr>
+        <w:t xml:space="preserve">    </w:t>
+      </w:r>
+      <w:r>
+        <w:rPr>
+          <w:rFonts w:ascii="Calibri" w:hAnsi="Calibri"/>
+          <w:b/>
+          <w:bCs/>
+          <w:color w:val="000000"/>
+          <w:sz w:val="28"/>
+          <w:szCs w:val="28"/>
+          <w:lang w:val="es-MX"/>
+        </w:rPr>
+        <w:t>#Se escribe el nombre solicitado</w:t>
+      </w:r>
+    </w:p>
+    <w:p>
+      <w:pPr>
+        <w:pStyle w:val="Standard"/>
+        <w:rPr>
+          <w:rFonts w:ascii="Calibri" w:hAnsi="Calibri"/>
+          <w:b/>
+          <w:bCs/>
+          <w:color w:val="000000"/>
+          <w:sz w:val="32"/>
+          <w:szCs w:val="32"/>
+          <w:lang w:val="es-MX"/>
+        </w:rPr>
+      </w:pPr>
+      <w:r>
+        <w:rPr>
+          <w:rFonts w:ascii="Calibri" w:hAnsi="Calibri"/>
+          <w:b/>
+          <w:bCs/>
+          <w:color w:val="000000"/>
+          <w:sz w:val="28"/>
+          <w:szCs w:val="28"/>
+          <w:lang w:val="es-MX"/>
+        </w:rPr>
+        <w:t xml:space="preserve">    </w:t>
+      </w:r>
+      <w:proofErr w:type="spellStart"/>
+      <w:r>
+        <w:rPr>
+          <w:rFonts w:ascii="Calibri" w:hAnsi="Calibri"/>
+          <w:b/>
+          <w:bCs/>
+          <w:color w:val="000000"/>
+          <w:sz w:val="28"/>
+          <w:szCs w:val="28"/>
+          <w:lang w:val="es-MX"/>
+        </w:rPr>
+        <w:t>print</w:t>
+      </w:r>
+      <w:proofErr w:type="spellEnd"/>
+      <w:r>
+        <w:rPr>
+          <w:rFonts w:ascii="Calibri" w:hAnsi="Calibri"/>
+          <w:b/>
+          <w:bCs/>
+          <w:color w:val="000000"/>
+          <w:sz w:val="28"/>
+          <w:szCs w:val="28"/>
+          <w:lang w:val="es-MX"/>
+        </w:rPr>
+        <w:t xml:space="preserve"> ("Buen día {}</w:t>
+      </w:r>
+      <w:proofErr w:type="gramStart"/>
+      <w:r>
+        <w:rPr>
+          <w:rFonts w:ascii="Calibri" w:hAnsi="Calibri"/>
+          <w:b/>
+          <w:bCs/>
+          <w:color w:val="000000"/>
+          <w:sz w:val="28"/>
+          <w:szCs w:val="28"/>
+          <w:lang w:val="es-MX"/>
+        </w:rPr>
+        <w:t>".</w:t>
+      </w:r>
+      <w:proofErr w:type="spellStart"/>
+      <w:r>
+        <w:rPr>
+          <w:rFonts w:ascii="Calibri" w:hAnsi="Calibri"/>
+          <w:b/>
+          <w:bCs/>
+          <w:color w:val="000000"/>
+          <w:sz w:val="28"/>
+          <w:szCs w:val="28"/>
+          <w:lang w:val="es-MX"/>
+        </w:rPr>
+        <w:t>format</w:t>
+      </w:r>
+      <w:proofErr w:type="spellEnd"/>
+      <w:proofErr w:type="gramEnd"/>
+      <w:r>
+        <w:rPr>
+          <w:rFonts w:ascii="Calibri" w:hAnsi="Calibri"/>
+          <w:b/>
+          <w:bCs/>
+          <w:color w:val="000000"/>
+          <w:sz w:val="28"/>
+          <w:szCs w:val="28"/>
+          <w:lang w:val="es-MX"/>
+        </w:rPr>
+        <w:t>(nombre)</w:t>
+      </w:r>
+      <w:r>
+        <w:rPr>
+          <w:rFonts w:ascii="Calibri" w:hAnsi="Calibri"/>
+          <w:b/>
+          <w:bCs/>
+          <w:color w:val="000000"/>
+          <w:sz w:val="28"/>
+          <w:szCs w:val="28"/>
+          <w:lang w:val="es-MX"/>
+        </w:rPr>
+        <w:br/>
+      </w:r>
+      <w:r>
+        <w:rPr>
+          <w:rFonts w:ascii="Calibri" w:hAnsi="Calibri"/>
+          <w:color w:val="000000"/>
+          <w:sz w:val="32"/>
+          <w:szCs w:val="32"/>
+          <w:lang w:val="es-MX"/>
+        </w:rPr>
+        <w:br/>
+      </w:r>
+      <w:proofErr w:type="spellStart"/>
+      <w:r>
+        <w:rPr>
+          <w:rFonts w:ascii="Calibri" w:hAnsi="Calibri"/>
+          <w:color w:val="000000"/>
+          <w:sz w:val="32"/>
+          <w:szCs w:val="32"/>
+          <w:lang w:val="es-MX"/>
+        </w:rPr>
+        <w:t>Despues</w:t>
+      </w:r>
+      <w:proofErr w:type="spellEnd"/>
+      <w:r>
+        <w:rPr>
+          <w:rFonts w:ascii="Calibri" w:hAnsi="Calibri"/>
+          <w:color w:val="000000"/>
+          <w:sz w:val="32"/>
+          <w:szCs w:val="32"/>
+          <w:lang w:val="es-MX"/>
+        </w:rPr>
+        <w:t xml:space="preserve"> de esto se despliega un menú donde se indican las operaciones que puede realizar el usuario, una vez que indicaba la operación, se solicitan los </w:t>
+      </w:r>
+      <w:r>
+        <w:rPr>
+          <w:rFonts w:ascii="Calibri" w:hAnsi="Calibri"/>
+          <w:color w:val="000000"/>
+          <w:sz w:val="32"/>
+          <w:szCs w:val="32"/>
+          <w:lang w:val="es-MX"/>
+        </w:rPr>
+        <w:br/>
+        <w:t>datos necesarios para ejecutarla.</w:t>
+      </w:r>
+      <w:r>
+        <w:rPr>
+          <w:rFonts w:ascii="Calibri" w:hAnsi="Calibri"/>
+          <w:color w:val="000000"/>
+          <w:sz w:val="32"/>
+          <w:szCs w:val="32"/>
+          <w:lang w:val="es-MX"/>
+        </w:rPr>
+        <w:br/>
+      </w:r>
+      <w:r>
+        <w:rPr>
+          <w:rFonts w:ascii="Calibri" w:hAnsi="Calibri"/>
+          <w:color w:val="000000"/>
+          <w:sz w:val="32"/>
+          <w:szCs w:val="32"/>
+          <w:lang w:val="es-MX"/>
+        </w:rPr>
+        <w:br/>
+      </w:r>
+      <w:r>
+        <w:rPr>
+          <w:rFonts w:ascii="Calibri" w:hAnsi="Calibri"/>
+          <w:color w:val="000000"/>
+          <w:sz w:val="32"/>
+          <w:szCs w:val="32"/>
+          <w:lang w:val="es-MX"/>
+        </w:rPr>
+        <w:tab/>
+      </w:r>
+      <w:r>
+        <w:rPr>
+          <w:rFonts w:ascii="Calibri" w:hAnsi="Calibri"/>
+          <w:color w:val="000000"/>
+          <w:sz w:val="32"/>
+          <w:szCs w:val="32"/>
+          <w:lang w:val="es-MX"/>
+        </w:rPr>
+        <w:tab/>
+      </w:r>
+      <w:proofErr w:type="spellStart"/>
+      <w:r>
+        <w:rPr>
+          <w:rFonts w:ascii="Calibri" w:hAnsi="Calibri"/>
+          <w:b/>
+          <w:bCs/>
+          <w:color w:val="000000"/>
+          <w:sz w:val="32"/>
+          <w:szCs w:val="32"/>
+          <w:lang w:val="es-MX"/>
+        </w:rPr>
+        <w:t>print</w:t>
+      </w:r>
+      <w:proofErr w:type="spellEnd"/>
+      <w:r>
+        <w:rPr>
+          <w:rFonts w:ascii="Calibri" w:hAnsi="Calibri"/>
+          <w:b/>
+          <w:bCs/>
+          <w:color w:val="000000"/>
+          <w:sz w:val="32"/>
+          <w:szCs w:val="32"/>
+          <w:lang w:val="es-MX"/>
+        </w:rPr>
+        <w:t xml:space="preserve"> ("---Calculadora---") #Opciones para el usuario</w:t>
+      </w:r>
+    </w:p>
+    <w:p>
+      <w:pPr>
+        <w:pStyle w:val="Standard"/>
+        <w:ind w:left="720" w:firstLine="720"/>
+        <w:rPr>
+          <w:rFonts w:ascii="Calibri" w:hAnsi="Calibri"/>
+          <w:b/>
+          <w:bCs/>
+          <w:color w:val="000000"/>
+          <w:sz w:val="32"/>
+          <w:szCs w:val="32"/>
+          <w:lang w:val="es-MX"/>
+        </w:rPr>
+      </w:pPr>
+      <w:proofErr w:type="spellStart"/>
+      <w:r>
+        <w:rPr>
+          <w:rFonts w:ascii="Calibri" w:hAnsi="Calibri"/>
+          <w:b/>
+          <w:bCs/>
+          <w:color w:val="000000"/>
+          <w:sz w:val="32"/>
+          <w:szCs w:val="32"/>
+          <w:lang w:val="es-MX"/>
+        </w:rPr>
+        <w:t>print</w:t>
+      </w:r>
+      <w:proofErr w:type="spellEnd"/>
+      <w:r>
+        <w:rPr>
+          <w:rFonts w:ascii="Calibri" w:hAnsi="Calibri"/>
+          <w:b/>
+          <w:bCs/>
+          <w:color w:val="000000"/>
+          <w:sz w:val="32"/>
+          <w:szCs w:val="32"/>
+          <w:lang w:val="es-MX"/>
+        </w:rPr>
+        <w:t xml:space="preserve"> ("1- Sumar")</w:t>
+      </w:r>
+    </w:p>
+    <w:p>
+      <w:pPr>
+        <w:pStyle w:val="Standard"/>
+        <w:ind w:left="720" w:firstLine="720"/>
+        <w:rPr>
+          <w:rFonts w:ascii="Calibri" w:hAnsi="Calibri"/>
+          <w:b/>
+          <w:bCs/>
+          <w:color w:val="000000"/>
+          <w:sz w:val="32"/>
+          <w:szCs w:val="32"/>
+          <w:lang w:val="es-MX"/>
+        </w:rPr>
+      </w:pPr>
+      <w:proofErr w:type="spellStart"/>
+      <w:r>
+        <w:rPr>
+          <w:rFonts w:ascii="Calibri" w:hAnsi="Calibri"/>
+          <w:b/>
+          <w:bCs/>
+          <w:color w:val="000000"/>
+          <w:sz w:val="32"/>
+          <w:szCs w:val="32"/>
+          <w:lang w:val="es-MX"/>
+        </w:rPr>
+        <w:t>print</w:t>
+      </w:r>
+      <w:proofErr w:type="spellEnd"/>
+      <w:r>
+        <w:rPr>
+          <w:rFonts w:ascii="Calibri" w:hAnsi="Calibri"/>
+          <w:b/>
+          <w:bCs/>
+          <w:color w:val="000000"/>
+          <w:sz w:val="32"/>
+          <w:szCs w:val="32"/>
+          <w:lang w:val="es-MX"/>
+        </w:rPr>
+        <w:t xml:space="preserve"> ("2- Restar")</w:t>
+      </w:r>
+    </w:p>
+    <w:p>
+      <w:pPr>
+        <w:pStyle w:val="Standard"/>
+        <w:ind w:left="720" w:firstLine="720"/>
+        <w:rPr>
+          <w:rFonts w:ascii="Calibri" w:hAnsi="Calibri"/>
+          <w:b/>
+          <w:bCs/>
+          <w:color w:val="000000"/>
+          <w:sz w:val="32"/>
+          <w:szCs w:val="32"/>
+          <w:lang w:val="es-MX"/>
+        </w:rPr>
+      </w:pPr>
+      <w:proofErr w:type="spellStart"/>
+      <w:r>
+        <w:rPr>
+          <w:rFonts w:ascii="Calibri" w:hAnsi="Calibri"/>
+          <w:b/>
+          <w:bCs/>
+          <w:color w:val="000000"/>
+          <w:sz w:val="32"/>
+          <w:szCs w:val="32"/>
+          <w:lang w:val="es-MX"/>
+        </w:rPr>
+        <w:t>print</w:t>
+      </w:r>
+      <w:proofErr w:type="spellEnd"/>
+      <w:r>
+        <w:rPr>
+          <w:rFonts w:ascii="Calibri" w:hAnsi="Calibri"/>
+          <w:b/>
+          <w:bCs/>
+          <w:color w:val="000000"/>
+          <w:sz w:val="32"/>
+          <w:szCs w:val="32"/>
+          <w:lang w:val="es-MX"/>
+        </w:rPr>
+        <w:t xml:space="preserve"> ("3- Multiplicar")</w:t>
+      </w:r>
+    </w:p>
+    <w:p>
+      <w:pPr>
+        <w:pStyle w:val="Standard"/>
+        <w:ind w:left="720" w:firstLine="720"/>
+        <w:rPr>
+          <w:rFonts w:ascii="Calibri" w:hAnsi="Calibri"/>
+          <w:b/>
+          <w:bCs/>
+          <w:color w:val="000000"/>
+          <w:sz w:val="32"/>
+          <w:szCs w:val="32"/>
+          <w:lang w:val="es-MX"/>
+        </w:rPr>
+      </w:pPr>
+      <w:proofErr w:type="spellStart"/>
+      <w:r>
+        <w:rPr>
+          <w:rFonts w:ascii="Calibri" w:hAnsi="Calibri"/>
+          <w:b/>
+          <w:bCs/>
+          <w:color w:val="000000"/>
+          <w:sz w:val="32"/>
+          <w:szCs w:val="32"/>
+          <w:lang w:val="es-MX"/>
+        </w:rPr>
+        <w:t>print</w:t>
+      </w:r>
+      <w:proofErr w:type="spellEnd"/>
+      <w:r>
+        <w:rPr>
+          <w:rFonts w:ascii="Calibri" w:hAnsi="Calibri"/>
+          <w:b/>
+          <w:bCs/>
+          <w:color w:val="000000"/>
+          <w:sz w:val="32"/>
+          <w:szCs w:val="32"/>
+          <w:lang w:val="es-MX"/>
+        </w:rPr>
+        <w:t xml:space="preserve"> ("4- Dividir")</w:t>
+      </w:r>
+    </w:p>
+    <w:p>
+      <w:pPr>
+        <w:pStyle w:val="Standard"/>
+        <w:ind w:left="720" w:firstLine="720"/>
+        <w:rPr>
+          <w:rFonts w:ascii="Calibri" w:hAnsi="Calibri"/>
+          <w:b/>
+          <w:bCs/>
+          <w:color w:val="000000"/>
+          <w:sz w:val="32"/>
+          <w:szCs w:val="32"/>
+          <w:lang w:val="es-MX"/>
+        </w:rPr>
+      </w:pPr>
+      <w:proofErr w:type="spellStart"/>
+      <w:r>
+        <w:rPr>
+          <w:rFonts w:ascii="Calibri" w:hAnsi="Calibri"/>
+          <w:b/>
+          <w:bCs/>
+          <w:color w:val="000000"/>
+          <w:sz w:val="32"/>
+          <w:szCs w:val="32"/>
+          <w:lang w:val="es-MX"/>
+        </w:rPr>
+        <w:t>print</w:t>
+      </w:r>
+      <w:proofErr w:type="spellEnd"/>
+      <w:r>
+        <w:rPr>
+          <w:rFonts w:ascii="Calibri" w:hAnsi="Calibri"/>
+          <w:b/>
+          <w:bCs/>
+          <w:color w:val="000000"/>
+          <w:sz w:val="32"/>
+          <w:szCs w:val="32"/>
+          <w:lang w:val="es-MX"/>
+        </w:rPr>
+        <w:t xml:space="preserve"> ("5- Salir")</w:t>
+      </w:r>
+    </w:p>
+    <w:p>
+      <w:pPr>
+        <w:pStyle w:val="Standard"/>
+        <w:rPr>
+          <w:rFonts w:ascii="Calibri" w:hAnsi="Calibri"/>
+          <w:color w:val="000000"/>
+          <w:sz w:val="32"/>
+          <w:szCs w:val="32"/>
+          <w:lang w:val="es-MX"/>
+        </w:rPr>
+      </w:pPr>
+      <w:r>
+        <w:rPr>
+          <w:rFonts w:ascii="Calibri" w:hAnsi="Calibri"/>
+          <w:b/>
+          <w:bCs/>
+          <w:color w:val="000000"/>
+          <w:sz w:val="32"/>
+          <w:szCs w:val="32"/>
+          <w:lang w:val="es-MX"/>
+        </w:rPr>
+        <w:br/>
+      </w:r>
+      <w:r>
+        <w:rPr>
+          <w:rFonts w:ascii="Calibri" w:hAnsi="Calibri"/>
+          <w:color w:val="000000"/>
+          <w:sz w:val="32"/>
+          <w:szCs w:val="32"/>
+          <w:lang w:val="es-MX"/>
+        </w:rPr>
+        <w:t xml:space="preserve">En la siguiente línea se solicita que el usuario especifique alguna de las operaciones, a diferencia de la primera petición, la función </w:t>
+      </w:r>
+      <w:proofErr w:type="gramStart"/>
+      <w:r>
+        <w:rPr>
+          <w:rFonts w:ascii="Calibri" w:hAnsi="Calibri"/>
+          <w:color w:val="000000"/>
+          <w:sz w:val="32"/>
+          <w:szCs w:val="32"/>
+          <w:lang w:val="es-MX"/>
+        </w:rPr>
+        <w:t>input(</w:t>
+      </w:r>
+      <w:proofErr w:type="gramEnd"/>
+      <w:r>
+        <w:rPr>
+          <w:rFonts w:ascii="Calibri" w:hAnsi="Calibri"/>
+          <w:color w:val="000000"/>
+          <w:sz w:val="32"/>
+          <w:szCs w:val="32"/>
+          <w:lang w:val="es-MX"/>
+        </w:rPr>
+        <w:t>) ahora</w:t>
+      </w:r>
+      <w:r>
+        <w:rPr>
+          <w:rFonts w:ascii="Calibri" w:hAnsi="Calibri"/>
+          <w:color w:val="000000"/>
+          <w:sz w:val="32"/>
+          <w:szCs w:val="32"/>
+          <w:lang w:val="es-MX"/>
+        </w:rPr>
+        <w:t xml:space="preserve"> tiene una cadena que se le despliega al usuario. A su vez, los datos que recibe la función </w:t>
+      </w:r>
+      <w:proofErr w:type="gramStart"/>
+      <w:r>
+        <w:rPr>
+          <w:rFonts w:ascii="Calibri" w:hAnsi="Calibri"/>
+          <w:color w:val="000000"/>
+          <w:sz w:val="32"/>
+          <w:szCs w:val="32"/>
+          <w:lang w:val="es-MX"/>
+        </w:rPr>
+        <w:t>input(</w:t>
+      </w:r>
+      <w:proofErr w:type="gramEnd"/>
+      <w:r>
+        <w:rPr>
+          <w:rFonts w:ascii="Calibri" w:hAnsi="Calibri"/>
+          <w:color w:val="000000"/>
+          <w:sz w:val="32"/>
+          <w:szCs w:val="32"/>
+          <w:lang w:val="es-MX"/>
+        </w:rPr>
+        <w:t xml:space="preserve">) son de tipo </w:t>
+      </w:r>
+      <w:proofErr w:type="spellStart"/>
+      <w:r>
+        <w:rPr>
+          <w:rFonts w:ascii="Calibri" w:hAnsi="Calibri"/>
+          <w:color w:val="000000"/>
+          <w:sz w:val="32"/>
+          <w:szCs w:val="32"/>
+          <w:lang w:val="es-MX"/>
+        </w:rPr>
+        <w:t>string</w:t>
+      </w:r>
+      <w:proofErr w:type="spellEnd"/>
+      <w:r>
+        <w:rPr>
+          <w:rFonts w:ascii="Calibri" w:hAnsi="Calibri"/>
+          <w:color w:val="000000"/>
+          <w:sz w:val="32"/>
+          <w:szCs w:val="32"/>
+          <w:lang w:val="es-MX"/>
+        </w:rPr>
+        <w:t xml:space="preserve">, por lo que se tienen que transformar a entero con la función </w:t>
+      </w:r>
+      <w:proofErr w:type="spellStart"/>
+      <w:r>
+        <w:rPr>
+          <w:rFonts w:ascii="Calibri" w:hAnsi="Calibri"/>
+          <w:color w:val="000000"/>
+          <w:sz w:val="32"/>
+          <w:szCs w:val="32"/>
+          <w:lang w:val="es-MX"/>
+        </w:rPr>
+        <w:t>int</w:t>
+      </w:r>
+      <w:proofErr w:type="spellEnd"/>
+      <w:r>
+        <w:rPr>
+          <w:rFonts w:ascii="Calibri" w:hAnsi="Calibri"/>
+          <w:color w:val="000000"/>
+          <w:sz w:val="32"/>
+          <w:szCs w:val="32"/>
+          <w:lang w:val="es-MX"/>
+        </w:rPr>
+        <w:t xml:space="preserve">() para poder realizar operaciones </w:t>
+      </w:r>
+      <w:proofErr w:type="spellStart"/>
+      <w:r>
+        <w:rPr>
+          <w:rFonts w:ascii="Calibri" w:hAnsi="Calibri"/>
+          <w:color w:val="000000"/>
+          <w:sz w:val="32"/>
+          <w:szCs w:val="32"/>
+          <w:lang w:val="es-MX"/>
+        </w:rPr>
+        <w:t>aritmeticas</w:t>
+      </w:r>
+      <w:proofErr w:type="spellEnd"/>
+      <w:r>
+        <w:rPr>
+          <w:rFonts w:ascii="Calibri" w:hAnsi="Calibri"/>
+          <w:color w:val="000000"/>
+          <w:sz w:val="32"/>
+          <w:szCs w:val="32"/>
+          <w:lang w:val="es-MX"/>
+        </w:rPr>
+        <w:t>.</w:t>
+      </w:r>
+      <w:r>
+        <w:rPr>
+          <w:rFonts w:ascii="Calibri" w:hAnsi="Calibri"/>
+          <w:color w:val="000000"/>
+          <w:sz w:val="32"/>
+          <w:szCs w:val="32"/>
+          <w:lang w:val="es-MX"/>
+        </w:rPr>
+        <w:br/>
+      </w:r>
+      <w:r>
+        <w:rPr>
+          <w:rFonts w:ascii="Calibri" w:hAnsi="Calibri"/>
+          <w:color w:val="000000"/>
+          <w:sz w:val="32"/>
+          <w:szCs w:val="32"/>
+          <w:lang w:val="es-MX"/>
+        </w:rPr>
+        <w:br/>
+      </w:r>
+      <w:r>
+        <w:rPr>
+          <w:rFonts w:ascii="Calibri" w:hAnsi="Calibri"/>
+          <w:color w:val="000000"/>
+          <w:sz w:val="32"/>
+          <w:szCs w:val="32"/>
+          <w:lang w:val="es-MX"/>
+        </w:rPr>
+        <w:tab/>
+      </w:r>
+      <w:proofErr w:type="spellStart"/>
+      <w:r>
+        <w:rPr>
+          <w:rFonts w:ascii="Calibri" w:hAnsi="Calibri"/>
+          <w:color w:val="000000"/>
+          <w:sz w:val="32"/>
+          <w:szCs w:val="32"/>
+          <w:lang w:val="es-MX"/>
+        </w:rPr>
+        <w:t>op</w:t>
+      </w:r>
+      <w:proofErr w:type="spellEnd"/>
+      <w:r>
+        <w:rPr>
+          <w:rFonts w:ascii="Calibri" w:hAnsi="Calibri"/>
+          <w:color w:val="000000"/>
+          <w:sz w:val="32"/>
+          <w:szCs w:val="32"/>
+          <w:lang w:val="es-MX"/>
+        </w:rPr>
+        <w:t xml:space="preserve"> = </w:t>
+      </w:r>
+      <w:proofErr w:type="spellStart"/>
+      <w:r>
+        <w:rPr>
+          <w:rFonts w:ascii="Calibri" w:hAnsi="Calibri"/>
+          <w:color w:val="000000"/>
+          <w:sz w:val="32"/>
+          <w:szCs w:val="32"/>
+          <w:lang w:val="es-MX"/>
+        </w:rPr>
+        <w:t>int</w:t>
+      </w:r>
+      <w:proofErr w:type="spellEnd"/>
+      <w:r>
+        <w:rPr>
+          <w:rFonts w:ascii="Calibri" w:hAnsi="Calibri"/>
+          <w:color w:val="000000"/>
+          <w:sz w:val="32"/>
+          <w:szCs w:val="32"/>
+          <w:lang w:val="es-MX"/>
+        </w:rPr>
+        <w:t>(input(‘</w:t>
+      </w:r>
+      <w:proofErr w:type="spellStart"/>
+      <w:r>
+        <w:rPr>
+          <w:rFonts w:ascii="Calibri" w:hAnsi="Calibri"/>
+          <w:color w:val="000000"/>
+          <w:sz w:val="32"/>
+          <w:szCs w:val="32"/>
+          <w:lang w:val="es-MX"/>
+        </w:rPr>
+        <w:t>Opcion</w:t>
+      </w:r>
+      <w:proofErr w:type="spellEnd"/>
+      <w:r>
+        <w:rPr>
+          <w:rFonts w:ascii="Calibri" w:hAnsi="Calibri"/>
+          <w:color w:val="000000"/>
+          <w:sz w:val="32"/>
+          <w:szCs w:val="32"/>
+          <w:lang w:val="es-MX"/>
+        </w:rPr>
+        <w:t>: ’))</w:t>
+      </w:r>
+      <w:r>
+        <w:rPr>
+          <w:rFonts w:ascii="Calibri" w:hAnsi="Calibri"/>
+          <w:color w:val="000000"/>
+          <w:sz w:val="32"/>
+          <w:szCs w:val="32"/>
+          <w:lang w:val="es-MX"/>
+        </w:rPr>
+        <w:br/>
+      </w:r>
+    </w:p>
+    <w:p>
+      <w:pPr>
+        <w:pStyle w:val="Standard"/>
+        <w:rPr>
+          <w:rFonts w:ascii="Calibri" w:hAnsi="Calibri"/>
+          <w:b/>
+          <w:bCs/>
+          <w:color w:val="000000"/>
+          <w:sz w:val="40"/>
+          <w:szCs w:val="40"/>
+          <w:lang w:val="es-MX"/>
+        </w:rPr>
+      </w:pPr>
+      <w:r>
+        <w:rPr>
+          <w:rFonts w:ascii="Calibri" w:hAnsi="Calibri"/>
+          <w:b/>
+          <w:bCs/>
+          <w:color w:val="000000"/>
+          <w:sz w:val="40"/>
+          <w:szCs w:val="40"/>
+          <w:lang w:val="es-MX"/>
+        </w:rPr>
+        <w:t>Desarrollo:</w:t>
+      </w:r>
+    </w:p>
+    <w:p>
+      <w:pPr>
+        <w:pStyle w:val="Standard"/>
+        <w:rPr>
+          <w:rFonts w:ascii="Calibri" w:hAnsi="Calibri"/>
+          <w:color w:val="000000"/>
+          <w:sz w:val="32"/>
+          <w:szCs w:val="32"/>
+          <w:lang w:val="es-MX"/>
+        </w:rPr>
+      </w:pPr>
+      <w:r>
+        <w:rPr>
+          <w:rFonts w:ascii="Calibri" w:hAnsi="Calibri"/>
+          <w:color w:val="000000"/>
+          <w:sz w:val="32"/>
+          <w:szCs w:val="32"/>
+          <w:lang w:val="es-MX"/>
+        </w:rPr>
+        <w:br/>
+        <w:t xml:space="preserve">En esta </w:t>
+      </w:r>
+      <w:proofErr w:type="spellStart"/>
+      <w:r>
+        <w:rPr>
+          <w:rFonts w:ascii="Calibri" w:hAnsi="Calibri"/>
+          <w:color w:val="000000"/>
+          <w:sz w:val="32"/>
+          <w:szCs w:val="32"/>
+          <w:lang w:val="es-MX"/>
+        </w:rPr>
+        <w:t>practica</w:t>
+      </w:r>
+      <w:proofErr w:type="spellEnd"/>
+      <w:r>
+        <w:rPr>
+          <w:rFonts w:ascii="Calibri" w:hAnsi="Calibri"/>
+          <w:color w:val="000000"/>
+          <w:sz w:val="32"/>
+          <w:szCs w:val="32"/>
+          <w:lang w:val="es-MX"/>
+        </w:rPr>
+        <w:t xml:space="preserve"> </w:t>
+      </w:r>
+      <w:r>
+        <w:rPr>
+          <w:rFonts w:ascii="Calibri" w:hAnsi="Calibri"/>
+          <w:color w:val="000000"/>
+          <w:sz w:val="32"/>
+          <w:szCs w:val="32"/>
+          <w:lang w:val="es-MX"/>
+        </w:rPr>
+        <w:t xml:space="preserve">nos piden que solo repliquemos el código puesto en la </w:t>
+      </w:r>
+      <w:proofErr w:type="spellStart"/>
+      <w:r>
+        <w:rPr>
+          <w:rFonts w:ascii="Calibri" w:hAnsi="Calibri"/>
+          <w:color w:val="000000"/>
+          <w:sz w:val="32"/>
+          <w:szCs w:val="32"/>
+          <w:lang w:val="es-MX"/>
+        </w:rPr>
+        <w:t>practica</w:t>
+      </w:r>
+      <w:proofErr w:type="spellEnd"/>
+      <w:r>
+        <w:rPr>
+          <w:rFonts w:ascii="Calibri" w:hAnsi="Calibri"/>
+          <w:color w:val="000000"/>
+          <w:sz w:val="32"/>
+          <w:szCs w:val="32"/>
+          <w:lang w:val="es-MX"/>
+        </w:rPr>
+        <w:t>.</w:t>
+      </w:r>
+    </w:p>
+    <w:p>
+      <w:pPr>
+        <w:pStyle w:val="Standard"/>
+        <w:rPr>
+          <w:rFonts w:ascii="Calibri" w:hAnsi="Calibri"/>
+          <w:color w:val="000000"/>
+          <w:sz w:val="32"/>
+          <w:szCs w:val="32"/>
+          <w:lang w:val="es-MX"/>
+        </w:rPr>
+      </w:pPr>
+    </w:p>
+    <w:p>
+      <w:pPr>
+        <w:pStyle w:val="Standard"/>
+        <w:rPr>
+          <w:rFonts w:ascii="Calibri" w:hAnsi="Calibri"/>
+          <w:color w:val="000000"/>
+          <w:sz w:val="32"/>
+          <w:szCs w:val="32"/>
+          <w:lang w:val="es-MX"/>
+        </w:rPr>
+      </w:pPr>
+      <w:r>
+        <w:rPr>
+          <w:rFonts w:ascii="Calibri" w:hAnsi="Calibri"/>
+          <w:b/>
+          <w:bCs/>
+          <w:color w:val="000000"/>
+          <w:sz w:val="32"/>
+          <w:szCs w:val="32"/>
+          <w:lang w:val="es-MX"/>
+        </w:rPr>
+        <w:t>Conclusión:</w:t>
+      </w:r>
+      <w:r>
+        <w:rPr>
+          <w:rFonts w:ascii="Calibri" w:hAnsi="Calibri"/>
+          <w:b/>
+          <w:bCs/>
+          <w:color w:val="000000"/>
+          <w:sz w:val="32"/>
+          <w:szCs w:val="32"/>
+          <w:lang w:val="es-MX"/>
+        </w:rPr>
+        <w:br/>
+      </w:r>
+      <w:r>
+        <w:rPr>
+          <w:rFonts w:ascii="Calibri" w:hAnsi="Calibri"/>
+          <w:color w:val="000000"/>
+          <w:sz w:val="32"/>
+          <w:szCs w:val="32"/>
+          <w:lang w:val="es-MX"/>
+        </w:rPr>
+        <w:br/>
+      </w:r>
+      <w:r>
+        <w:rPr>
+          <w:rFonts w:ascii="Calibri" w:hAnsi="Calibri"/>
+          <w:color w:val="000000"/>
+          <w:sz w:val="32"/>
+          <w:szCs w:val="32"/>
+          <w:lang w:val="es-MX"/>
+        </w:rPr>
+        <w:t>Se pudo aplicar adecuadamente los conocimientos de la practica</w:t>
+      </w:r>
+      <w:r>
+        <w:rPr>
+          <w:rFonts w:ascii="Calibri" w:hAnsi="Calibri"/>
+          <w:color w:val="000000"/>
+          <w:sz w:val="32"/>
+          <w:szCs w:val="32"/>
+          <w:lang w:val="es-MX"/>
+        </w:rPr>
+        <w:t xml:space="preserve"> para ejecutar funciones avanzadas en Python.</w:t>
+      </w:r>
+      <w:r>
+        <w:rPr>
+          <w:rFonts w:ascii="Calibri" w:hAnsi="Calibri"/>
+          <w:color w:val="000000"/>
+          <w:sz w:val="32"/>
+          <w:szCs w:val="32"/>
+          <w:lang w:val="es-MX"/>
+        </w:rPr>
+        <w:br/>
+      </w:r>
+    </w:p>
+    <w:p>
+      <w:pPr>
+        <w:pStyle w:val="Standard"/>
+        <w:rPr>
+          <w:rFonts w:ascii="Calibri" w:hAnsi="Calibri"/>
+          <w:b/>
+          <w:bCs/>
+          <w:color w:val="000000"/>
+          <w:sz w:val="32"/>
+          <w:szCs w:val="32"/>
+          <w:lang w:val="es-MX"/>
+        </w:rPr>
+      </w:pPr>
+      <w:r>
+        <w:rPr>
+          <w:rFonts w:ascii="Calibri" w:hAnsi="Calibri"/>
+          <w:b/>
+          <w:bCs/>
+          <w:color w:val="000000"/>
+          <w:sz w:val="32"/>
+          <w:szCs w:val="32"/>
+          <w:lang w:val="es-MX"/>
+        </w:rPr>
+        <w:t>Bibliografía:</w:t>
+      </w:r>
+    </w:p>
+    <w:p>
+      <w:pPr>
+        <w:pStyle w:val="Standard"/>
+        <w:rPr>
+          <w:rFonts w:ascii="Calibri" w:hAnsi="Calibri"/>
+          <w:b/>
+          <w:bCs/>
+          <w:color w:val="000000"/>
+          <w:sz w:val="32"/>
+          <w:szCs w:val="32"/>
+          <w:lang w:val="es-MX"/>
+        </w:rPr>
+      </w:pPr>
+    </w:p>
+    <w:p>
+      <w:pPr>
+        <w:pStyle w:val="Standard"/>
+        <w:rPr>
+          <w:rFonts w:asciiTheme="minorHAnsi" w:hAnsiTheme="minorHAnsi" w:cstheme="minorHAnsi"/>
+          <w:sz w:val="32"/>
+          <w:szCs w:val="32"/>
+          <w:lang w:val="es-MX"/>
+        </w:rPr>
+      </w:pPr>
+      <w:r>
+        <w:rPr>
+          <w:rFonts w:asciiTheme="minorHAnsi" w:hAnsiTheme="minorHAnsi" w:cstheme="minorHAnsi"/>
+          <w:sz w:val="32"/>
+          <w:szCs w:val="32"/>
+          <w:lang w:val="es-MX"/>
+        </w:rPr>
+        <w:t>Tutorial oficial de Python: https://docs.python.org/3/tutorial/</w:t>
+      </w:r>
+    </w:p>
+    <w:p>
+      <w:pPr>
+        <w:pStyle w:val="Standard"/>
+        <w:rPr>
+          <w:rFonts w:asciiTheme="minorHAnsi" w:hAnsiTheme="minorHAnsi" w:cstheme="minorHAnsi"/>
+          <w:sz w:val="32"/>
+          <w:szCs w:val="32"/>
+          <w:lang w:val="es-MX"/>
+        </w:rPr>
+      </w:pPr>
+      <w:r>
+        <w:rPr>
+          <w:rFonts w:asciiTheme="minorHAnsi" w:hAnsiTheme="minorHAnsi" w:cstheme="minorHAnsi"/>
+          <w:sz w:val="32"/>
+          <w:szCs w:val="32"/>
+          <w:lang w:val="es-MX"/>
+        </w:rPr>
+        <w:t>Galería de notebooks: https://wakari.io/gallery</w:t>
+      </w:r>
+    </w:p>
+    <w:p>
+      <w:pPr>
+        <w:pStyle w:val="Standard"/>
+        <w:rPr>
+          <w:rFonts w:asciiTheme="minorHAnsi" w:hAnsiTheme="minorHAnsi" w:cstheme="minorHAnsi"/>
+          <w:sz w:val="32"/>
+          <w:szCs w:val="32"/>
+          <w:lang w:val="es-MX"/>
+        </w:rPr>
+      </w:pPr>
+      <w:proofErr w:type="spellStart"/>
+      <w:r>
+        <w:rPr>
+          <w:rFonts w:asciiTheme="minorHAnsi" w:hAnsiTheme="minorHAnsi" w:cstheme="minorHAnsi"/>
+          <w:sz w:val="32"/>
+          <w:szCs w:val="32"/>
+          <w:lang w:val="es-MX"/>
+        </w:rPr>
+        <w:t>Matplotlib</w:t>
+      </w:r>
+      <w:proofErr w:type="spellEnd"/>
+      <w:r>
+        <w:rPr>
+          <w:rFonts w:asciiTheme="minorHAnsi" w:hAnsiTheme="minorHAnsi" w:cstheme="minorHAnsi"/>
+          <w:sz w:val="32"/>
+          <w:szCs w:val="32"/>
+          <w:lang w:val="es-MX"/>
+        </w:rPr>
+        <w:t>: http://matplotlib.org/</w:t>
       </w:r>
       <w:bookmarkStart w:id="0" w:name="_GoBack"/>
       <w:bookmarkEnd w:id="0"/>
-      <w:r>
-        <w:rPr>
-          <w:rFonts w:ascii="Helvetica" w:hAnsi="Helvetica"/>
-          <w:color w:val="000000"/>
-          <w:sz w:val="21"/>
-          <w:szCs w:val="21"/>
-          <w:shd w:val="clear" w:color="auto" w:fill="FFFFFF"/>
-          <w:lang w:val="es-MX"/>
-        </w:rPr>
-        <w:t>ría de notebooks: </w:t>
-      </w:r>
-      <w:hyperlink r:id="rId9" w:history="1">
-        <w:r>
-          <w:rPr>
-            <w:rStyle w:val="Hyperlink"/>
-            <w:rFonts w:ascii="Helvetica" w:hAnsi="Helvetica"/>
-            <w:color w:val="0088CC"/>
-            <w:sz w:val="21"/>
-            <w:szCs w:val="21"/>
-            <w:shd w:val="clear" w:color="auto" w:fill="FFFFFF"/>
-            <w:lang w:val="es-MX"/>
-          </w:rPr>
-          <w:t>https://wakari.io/gallery</w:t>
-        </w:r>
-      </w:hyperlink>
     </w:p>
     <w:sectPr>
       <w:pgSz w:w="12240" w:h="15840"/>
@@ -3662,12 +6872,23 @@
     <w:name w:val="Hyperlink"/>
     <w:basedOn w:val="DefaultParagraphFont"/>
     <w:uiPriority w:val="99"/>
-    <w:semiHidden/>
     <w:unhideWhenUsed/>
     <w:rsid w:val="00B31E33"/>
     <w:rPr>
       <w:color w:val="0000FF"/>
       <w:u w:val="single"/>
+    </w:rPr>
+  </w:style>
+  <w:style w:type="character" w:styleId="UnresolvedMention">
+    <w:name w:val="Unresolved Mention"/>
+    <w:basedOn w:val="DefaultParagraphFont"/>
+    <w:uiPriority w:val="99"/>
+    <w:semiHidden/>
+    <w:unhideWhenUsed/>
+    <w:rsid w:val="00D431D7"/>
+    <w:rPr>
+      <w:color w:val="605E5C"/>
+      <w:shd w:val="clear" w:color="auto" w:fill="E1DFDD"/>
     </w:rPr>
   </w:style>
 </w:styles>

</xml_diff>